<commit_message>
Angular first section finished
</commit_message>
<xml_diff>
--- a/Documentation/Learning diary.docx
+++ b/Documentation/Learning diary.docx
@@ -424,18 +424,98 @@
       <w:pPr>
         <w:pStyle w:val="BodyText"/>
         <w:rPr>
-          <w:b/>
-          <w:bCs/>
-          <w:lang w:val="en-US"/>
-        </w:rPr>
-      </w:pPr>
-      <w:r>
-        <w:rPr>
-          <w:b/>
-          <w:bCs/>
-          <w:lang w:val="en-US"/>
-        </w:rPr>
-        <w:t>EXAMPLE STYLE 1</w:t>
+          <w:lang w:val="en-US"/>
+        </w:rPr>
+      </w:pPr>
+      <w:r>
+        <w:rPr>
+          <w:lang w:val="en-US"/>
+        </w:rPr>
+        <w:t>16.03.2023</w:t>
+      </w:r>
+      <w:r>
+        <w:rPr>
+          <w:lang w:val="en-US"/>
+        </w:rPr>
+        <w:br/>
+      </w:r>
+      <w:r>
+        <w:rPr>
+          <w:lang w:val="en-US"/>
+        </w:rPr>
+        <w:br/>
+      </w:r>
+      <w:r>
+        <w:rPr>
+          <w:lang w:val="en-US"/>
+        </w:rPr>
+        <w:t xml:space="preserve">To start off the course I went over the general information about the course to check how to complete the course and what needs to be done. Afterwards I started watching the first tutorial video about the example project and followed it to create a sample program of a working website. </w:t>
+      </w:r>
+      <w:r>
+        <w:rPr>
+          <w:lang w:val="en-US"/>
+        </w:rPr>
+        <w:t xml:space="preserve">It will most likely change a lot as the tutorials go </w:t>
+      </w:r>
+      <w:r>
+        <w:rPr>
+          <w:lang w:val="en-US"/>
+        </w:rPr>
+        <w:t>on,</w:t>
+      </w:r>
+      <w:r>
+        <w:rPr>
+          <w:lang w:val="en-US"/>
+        </w:rPr>
+        <w:t xml:space="preserve"> but I got it working like was shown in the video. </w:t>
+      </w:r>
+      <w:r>
+        <w:rPr>
+          <w:lang w:val="en-US"/>
+        </w:rPr>
+        <w:t>Finally,</w:t>
+      </w:r>
+      <w:r>
+        <w:rPr>
+          <w:lang w:val="en-US"/>
+        </w:rPr>
+        <w:t xml:space="preserve"> I created a Git-</w:t>
+      </w:r>
+      <w:r>
+        <w:rPr>
+          <w:lang w:val="en-US"/>
+        </w:rPr>
+        <w:t>repository,</w:t>
+      </w:r>
+      <w:r>
+        <w:rPr>
+          <w:lang w:val="en-US"/>
+        </w:rPr>
+        <w:t xml:space="preserve"> so the code </w:t>
+      </w:r>
+      <w:r>
+        <w:rPr>
+          <w:lang w:val="en-US"/>
+        </w:rPr>
+        <w:t>is</w:t>
+      </w:r>
+      <w:r>
+        <w:rPr>
+          <w:lang w:val="en-US"/>
+        </w:rPr>
+        <w:t xml:space="preserve"> available online</w:t>
+      </w:r>
+      <w:r>
+        <w:rPr>
+          <w:lang w:val="en-US"/>
+        </w:rPr>
+        <w:t xml:space="preserve"> from GitHub</w:t>
+      </w:r>
+      <w:r>
+        <w:rPr>
+          <w:lang w:val="en-US"/>
+        </w:rPr>
+        <w:t xml:space="preserve">. </w:t>
       </w:r>
     </w:p>
     <w:p>
@@ -449,39 +529,100 @@
         <w:rPr>
           <w:lang w:val="en-US"/>
         </w:rPr>
-        <w:t>10.9.2018</w:t>
-      </w:r>
-      <w:r>
-        <w:rPr>
-          <w:lang w:val="en-US"/>
-        </w:rPr>
-        <w:br/>
-      </w:r>
-      <w:r>
-        <w:rPr>
-          <w:lang w:val="en-US"/>
-        </w:rPr>
-        <w:br/>
-        <w:t xml:space="preserve">I </w:t>
-      </w:r>
-      <w:r>
-        <w:rPr>
-          <w:lang w:val="en-US"/>
-        </w:rPr>
-        <w:t xml:space="preserve">checked </w:t>
-      </w:r>
-      <w:r>
-        <w:rPr>
-          <w:lang w:val="en-US"/>
-        </w:rPr>
-        <w:t>the general information and understood the main focus of t</w:t>
-      </w:r>
-      <w:r>
-        <w:rPr>
-          <w:lang w:val="en-US"/>
-        </w:rPr>
-        <w:t xml:space="preserve">he course, which is to find my passion as a software developer and create a unique project to represent my skills. I chose frontend module because it was the most interesting project offered. I’ve also tried to set up my environment, but I could not decide which code editor I would like to use.  I learned to set up a git repository and did my first commit, everything went smoothly after I clicked the banner to watch intro to GIT. </w:t>
-      </w:r>
+        <w:t xml:space="preserve">I am familiar with creating websites from the Introduction and Advanced Web Programming </w:t>
+      </w:r>
+      <w:r>
+        <w:rPr>
+          <w:lang w:val="en-US"/>
+        </w:rPr>
+        <w:t>c</w:t>
+      </w:r>
+      <w:r>
+        <w:rPr>
+          <w:lang w:val="en-US"/>
+        </w:rPr>
+        <w:t>ourses</w:t>
+      </w:r>
+      <w:r>
+        <w:rPr>
+          <w:lang w:val="en-US"/>
+        </w:rPr>
+        <w:t>,</w:t>
+      </w:r>
+      <w:r>
+        <w:rPr>
+          <w:lang w:val="en-US"/>
+        </w:rPr>
+        <w:t xml:space="preserve"> so Node and most of the other things were quite familiar. Though the methods </w:t>
+      </w:r>
+      <w:r>
+        <w:rPr>
+          <w:lang w:val="en-US"/>
+        </w:rPr>
+        <w:t>shown i</w:t>
+      </w:r>
+      <w:r>
+        <w:rPr>
+          <w:lang w:val="en-US"/>
+        </w:rPr>
+        <w:t xml:space="preserve">n the </w:t>
+      </w:r>
+      <w:r>
+        <w:rPr>
+          <w:lang w:val="en-US"/>
+        </w:rPr>
+        <w:t>made</w:t>
+      </w:r>
+      <w:r>
+        <w:rPr>
+          <w:lang w:val="en-US"/>
+        </w:rPr>
+        <w:t xml:space="preserve"> program were different from what I was used to. </w:t>
+      </w:r>
+      <w:r>
+        <w:rPr>
+          <w:lang w:val="en-US"/>
+        </w:rPr>
+        <w:t>I am used to using Express and routers to send and receive requests, but i</w:t>
+      </w:r>
+      <w:r>
+        <w:rPr>
+          <w:lang w:val="en-US"/>
+        </w:rPr>
+        <w:t>t was interesting to see different ways to do</w:t>
+      </w:r>
+      <w:r>
+        <w:rPr>
+          <w:lang w:val="en-US"/>
+        </w:rPr>
+        <w:t xml:space="preserve"> them instead using other libraries</w:t>
+      </w:r>
+      <w:r>
+        <w:rPr>
+          <w:lang w:val="en-US"/>
+        </w:rPr>
+        <w:t>. I learned a bit more about how requests and responses are done</w:t>
+      </w:r>
+      <w:r>
+        <w:rPr>
+          <w:lang w:val="en-US"/>
+        </w:rPr>
+        <w:t xml:space="preserve"> overall</w:t>
+      </w:r>
+      <w:r>
+        <w:rPr>
+          <w:lang w:val="en-US"/>
+        </w:rPr>
+        <w:t xml:space="preserve">. I also tried to use Heroku to setup an online hosted website of the program, but it now requires a credit card to verify the account which I wasn’t comfortable with so I will have to find another method to host the website. GitHub has a way to host websites so I will try to figure out if it is possible using their service instead. </w:t>
+      </w:r>
+    </w:p>
+    <w:p>
+      <w:pPr>
+        <w:pStyle w:val="BodyText"/>
+        <w:rPr>
+          <w:lang w:val="en-US"/>
+        </w:rPr>
+      </w:pPr>
       <w:r>
         <w:rPr>
           <w:lang w:val="en-US"/>
@@ -496,6 +637,12 @@
           <w:lang w:val="en-US"/>
         </w:rPr>
       </w:pPr>
+      <w:r>
+        <w:rPr>
+          <w:lang w:val="en-US"/>
+        </w:rPr>
+        <w:t>20.03.2023</w:t>
+      </w:r>
     </w:p>
     <w:p>
       <w:pPr>
@@ -508,13 +655,85 @@
         <w:rPr>
           <w:lang w:val="en-US"/>
         </w:rPr>
-        <w:t>11.9.201</w:t>
-      </w:r>
-      <w:r>
-        <w:rPr>
-          <w:lang w:val="en-US"/>
-        </w:rPr>
-        <w:t>8</w:t>
+        <w:t>Today I studied and followed the second video from the video tutorials which went over the use of MongoDB and different commands to use it. I am already familiar with mongoose from the Advanced Web Programming course, so I knew most of the commands already aside from a few.</w:t>
+      </w:r>
+      <w:r>
+        <w:rPr>
+          <w:lang w:val="en-US"/>
+        </w:rPr>
+        <w:t xml:space="preserve"> All of the commands shown were the same as the commands that you would input into the JavaScript code which I found helpful.</w:t>
+      </w:r>
+      <w:r>
+        <w:rPr>
+          <w:lang w:val="en-US"/>
+        </w:rPr>
+        <w:t xml:space="preserve"> In the Adv. Web programming course, we used mongoose inside of the JavaScript file, but in the tutorial the commands were done inside of the mongo terminal which is a bit different. I wasn’t previously familiar with the mongo terminal so it was nice to learn so</w:t>
+      </w:r>
+      <w:r>
+        <w:rPr>
+          <w:lang w:val="en-US"/>
+        </w:rPr>
+        <w:t xml:space="preserve"> that in the future</w:t>
+      </w:r>
+      <w:r>
+        <w:rPr>
+          <w:lang w:val="en-US"/>
+        </w:rPr>
+        <w:t xml:space="preserve"> </w:t>
+      </w:r>
+      <w:r>
+        <w:rPr>
+          <w:lang w:val="en-US"/>
+        </w:rPr>
+        <w:t>I</w:t>
+      </w:r>
+      <w:r>
+        <w:rPr>
+          <w:lang w:val="en-US"/>
+        </w:rPr>
+        <w:t xml:space="preserve"> can create databases</w:t>
+      </w:r>
+      <w:r>
+        <w:rPr>
+          <w:lang w:val="en-US"/>
+        </w:rPr>
+        <w:t xml:space="preserve"> and collections from the terminal </w:t>
+      </w:r>
+      <w:r>
+        <w:rPr>
+          <w:lang w:val="en-US"/>
+        </w:rPr>
+        <w:t xml:space="preserve">itself </w:t>
+      </w:r>
+      <w:r>
+        <w:rPr>
+          <w:lang w:val="en-US"/>
+        </w:rPr>
+        <w:t xml:space="preserve">instead of creating them alongside the </w:t>
+      </w:r>
+      <w:r>
+        <w:rPr>
+          <w:lang w:val="en-US"/>
+        </w:rPr>
+        <w:t>JavaScript program</w:t>
+      </w:r>
+      <w:r>
+        <w:rPr>
+          <w:lang w:val="en-US"/>
+        </w:rPr>
+        <w:t xml:space="preserve"> which is </w:t>
+      </w:r>
+      <w:r>
+        <w:rPr>
+          <w:lang w:val="en-US"/>
+        </w:rPr>
+        <w:t>helpful</w:t>
+      </w:r>
+      <w:r>
+        <w:rPr>
+          <w:lang w:val="en-US"/>
+        </w:rPr>
+        <w:t xml:space="preserve">. </w:t>
       </w:r>
     </w:p>
     <w:p>
@@ -528,14 +747,127 @@
         <w:rPr>
           <w:lang w:val="en-US"/>
         </w:rPr>
-        <w:br/>
-        <w:t xml:space="preserve">I have chosen VS Code as my code editor for this course, I learned how to set up addons by googling how to do it. I searched the web for best addons and chose the best addons that I think fits me best.  </w:t>
-      </w:r>
-      <w:r>
-        <w:rPr>
-          <w:lang w:val="en-US"/>
-        </w:rPr>
-        <w:t>I started to watch the first part of the example project to understand the technologies better.</w:t>
+        <w:t xml:space="preserve">What was new </w:t>
+      </w:r>
+      <w:r>
+        <w:rPr>
+          <w:lang w:val="en-US"/>
+        </w:rPr>
+        <w:t xml:space="preserve">to me </w:t>
+      </w:r>
+      <w:r>
+        <w:rPr>
+          <w:lang w:val="en-US"/>
+        </w:rPr>
+        <w:t xml:space="preserve">in the video was different ways to </w:t>
+      </w:r>
+      <w:r>
+        <w:rPr>
+          <w:lang w:val="en-US"/>
+        </w:rPr>
+        <w:t>updating</w:t>
+      </w:r>
+      <w:r>
+        <w:rPr>
+          <w:lang w:val="en-US"/>
+        </w:rPr>
+        <w:t xml:space="preserve"> data inside of </w:t>
+      </w:r>
+      <w:r>
+        <w:rPr>
+          <w:lang w:val="en-US"/>
+        </w:rPr>
+        <w:t>already</w:t>
+      </w:r>
+      <w:r>
+        <w:rPr>
+          <w:lang w:val="en-US"/>
+        </w:rPr>
+        <w:t xml:space="preserve"> stored</w:t>
+      </w:r>
+      <w:r>
+        <w:rPr>
+          <w:lang w:val="en-US"/>
+        </w:rPr>
+        <w:t xml:space="preserve"> objects</w:t>
+      </w:r>
+      <w:r>
+        <w:rPr>
+          <w:lang w:val="en-US"/>
+        </w:rPr>
+        <w:t xml:space="preserve"> in the database, which I wasn’t </w:t>
+      </w:r>
+      <w:r>
+        <w:rPr>
+          <w:lang w:val="en-US"/>
+        </w:rPr>
+        <w:t xml:space="preserve">that </w:t>
+      </w:r>
+      <w:r>
+        <w:rPr>
+          <w:lang w:val="en-US"/>
+        </w:rPr>
+        <w:t>familiar with before.</w:t>
+      </w:r>
+      <w:r>
+        <w:rPr>
+          <w:lang w:val="en-US"/>
+        </w:rPr>
+        <w:t xml:space="preserve"> I’ve had a couple instances where I had to update old data with new data, but it has been quite sparse. </w:t>
+      </w:r>
+      <w:r>
+        <w:rPr>
+          <w:lang w:val="en-US"/>
+        </w:rPr>
+        <w:t>There w</w:t>
+      </w:r>
+      <w:r>
+        <w:rPr>
+          <w:lang w:val="en-US"/>
+        </w:rPr>
+        <w:t>ere</w:t>
+      </w:r>
+      <w:r>
+        <w:rPr>
+          <w:lang w:val="en-US"/>
+        </w:rPr>
+        <w:t xml:space="preserve"> many </w:t>
+      </w:r>
+      <w:r>
+        <w:rPr>
+          <w:lang w:val="en-US"/>
+        </w:rPr>
+        <w:t xml:space="preserve">good </w:t>
+      </w:r>
+      <w:r>
+        <w:rPr>
+          <w:lang w:val="en-US"/>
+        </w:rPr>
+        <w:t xml:space="preserve">example commands to insert new </w:t>
+      </w:r>
+      <w:r>
+        <w:rPr>
+          <w:lang w:val="en-US"/>
+        </w:rPr>
+        <w:t>key values</w:t>
+      </w:r>
+      <w:r>
+        <w:rPr>
+          <w:lang w:val="en-US"/>
+        </w:rPr>
+        <w:t xml:space="preserve"> </w:t>
+      </w:r>
+      <w:r>
+        <w:rPr>
+          <w:lang w:val="en-US"/>
+        </w:rPr>
+        <w:t>or update existing key values, which will probably come in handy when programming the project.</w:t>
+      </w:r>
+      <w:r>
+        <w:rPr>
+          <w:lang w:val="en-US"/>
+        </w:rPr>
+        <w:t xml:space="preserve"> </w:t>
       </w:r>
     </w:p>
     <w:p>
@@ -545,6 +877,25 @@
           <w:lang w:val="en-US"/>
         </w:rPr>
       </w:pPr>
+      <w:r>
+        <w:rPr>
+          <w:lang w:val="en-US"/>
+        </w:rPr>
+        <w:lastRenderedPageBreak/>
+        <w:t xml:space="preserve">I think this was a good tutorial to show how MongoDB is used in actual applications and servers, and I believe I learned the basics to be able to use it to create databases </w:t>
+      </w:r>
+      <w:r>
+        <w:rPr>
+          <w:lang w:val="en-US"/>
+        </w:rPr>
+        <w:t xml:space="preserve">in </w:t>
+      </w:r>
+      <w:r>
+        <w:rPr>
+          <w:lang w:val="en-US"/>
+        </w:rPr>
+        <w:t xml:space="preserve">future projects. </w:t>
+      </w:r>
     </w:p>
     <w:p>
       <w:pPr>
@@ -553,281 +904,160 @@
           <w:lang w:val="en-US"/>
         </w:rPr>
       </w:pPr>
-      <w:r>
-        <w:rPr>
-          <w:lang w:val="en-US"/>
-        </w:rPr>
-        <w:t xml:space="preserve">I did my </w:t>
-      </w:r>
-      <w:r>
-        <w:rPr>
-          <w:lang w:val="en-US"/>
-        </w:rPr>
-        <w:t xml:space="preserve">second </w:t>
-      </w:r>
-      <w:r>
-        <w:rPr>
-          <w:lang w:val="en-US"/>
-        </w:rPr>
-        <w:t>commit but somehow it did not go as</w:t>
-      </w:r>
-      <w:r>
-        <w:rPr>
-          <w:lang w:val="en-US"/>
-        </w:rPr>
-        <w:t xml:space="preserve"> I planned. I went to </w:t>
-      </w:r>
-      <w:proofErr w:type="spellStart"/>
-      <w:r>
-        <w:rPr>
-          <w:lang w:val="en-US"/>
-        </w:rPr>
-        <w:t>stackoverflow</w:t>
-      </w:r>
-      <w:proofErr w:type="spellEnd"/>
-      <w:r>
-        <w:rPr>
-          <w:lang w:val="en-US"/>
-        </w:rPr>
-        <w:t xml:space="preserve"> and found quite many threads about version control problems. I was able to figure out what was the problem and continued to watch the first part till the end.</w:t>
-      </w:r>
     </w:p>
     <w:p>
       <w:pPr>
         <w:pStyle w:val="BodyText"/>
         <w:rPr>
-          <w:b/>
-          <w:lang w:val="en-US"/>
-        </w:rPr>
-      </w:pPr>
-      <w:r>
-        <w:rPr>
-          <w:lang w:val="en-US"/>
-        </w:rPr>
-        <w:br w:type="page"/>
-      </w:r>
-      <w:r>
-        <w:rPr>
-          <w:b/>
-          <w:lang w:val="en-US"/>
-        </w:rPr>
-        <w:lastRenderedPageBreak/>
-        <w:t>EXAMPLE STYLE 2</w:t>
+          <w:lang w:val="en-US"/>
+        </w:rPr>
+      </w:pPr>
+      <w:r>
+        <w:rPr>
+          <w:lang w:val="en-US"/>
+        </w:rPr>
+        <w:t>21.02.2023</w:t>
       </w:r>
     </w:p>
     <w:p>
       <w:pPr>
         <w:pStyle w:val="BodyText"/>
         <w:rPr>
-          <w:b/>
-          <w:lang w:val="en-US"/>
-        </w:rPr>
-      </w:pPr>
-    </w:p>
-    <w:p>
-      <w:pPr>
-        <w:pStyle w:val="BodyText"/>
-        <w:rPr>
-          <w:lang w:val="en-US"/>
-        </w:rPr>
-      </w:pPr>
-      <w:r>
-        <w:rPr>
-          <w:lang w:val="en-US"/>
-        </w:rPr>
-        <w:t>10.9.2018</w:t>
-      </w:r>
-    </w:p>
-    <w:p>
-      <w:pPr>
-        <w:pStyle w:val="BodyText"/>
-        <w:rPr>
-          <w:lang w:val="en-US"/>
-        </w:rPr>
-      </w:pPr>
-    </w:p>
-    <w:p>
-      <w:pPr>
-        <w:pStyle w:val="BodyText"/>
-        <w:rPr>
-          <w:lang w:val="en-US"/>
-        </w:rPr>
-      </w:pPr>
-      <w:r>
-        <w:rPr>
-          <w:lang w:val="en-US"/>
-        </w:rPr>
-        <w:t>I learned about,</w:t>
-      </w:r>
-    </w:p>
-    <w:p>
-      <w:pPr>
-        <w:pStyle w:val="BodyText"/>
-        <w:rPr>
-          <w:lang w:val="en-US"/>
-        </w:rPr>
-      </w:pPr>
-    </w:p>
-    <w:p>
-      <w:pPr>
-        <w:pStyle w:val="BodyText"/>
-        <w:rPr>
-          <w:lang w:val="en-US"/>
-        </w:rPr>
-      </w:pPr>
-      <w:r>
-        <w:rPr>
-          <w:lang w:val="en-US"/>
-        </w:rPr>
-        <w:t>version control, but mostly it was just refreshing my memory. What I learned was…</w:t>
-      </w:r>
-    </w:p>
-    <w:p>
-      <w:pPr>
-        <w:pStyle w:val="BodyText"/>
-        <w:rPr>
-          <w:lang w:val="en-US"/>
-        </w:rPr>
-      </w:pPr>
-    </w:p>
-    <w:p>
-      <w:pPr>
-        <w:pStyle w:val="BodyText"/>
-        <w:rPr>
-          <w:lang w:val="en-US"/>
-        </w:rPr>
-      </w:pPr>
-      <w:r>
-        <w:rPr>
-          <w:lang w:val="en-US"/>
-        </w:rPr>
-        <w:t>how to develop as a becoming software professional. I find &lt;something&gt; interesting, because…</w:t>
-      </w:r>
-    </w:p>
-    <w:p>
-      <w:pPr>
-        <w:pStyle w:val="BodyText"/>
-        <w:rPr>
-          <w:lang w:val="en-US"/>
-        </w:rPr>
-      </w:pPr>
-    </w:p>
-    <w:p>
-      <w:pPr>
-        <w:pStyle w:val="BodyText"/>
-        <w:rPr>
-          <w:lang w:val="en-US"/>
-        </w:rPr>
-      </w:pPr>
-      <w:r>
-        <w:rPr>
-          <w:lang w:val="en-US"/>
-        </w:rPr>
-        <w:t>how to set up Atom environment with addons. There was one problem that took me a lot of time to solve. The problem was about …</w:t>
-      </w:r>
-    </w:p>
-    <w:p>
-      <w:pPr>
-        <w:pStyle w:val="BodyText"/>
-        <w:rPr>
-          <w:lang w:val="en-US"/>
-        </w:rPr>
-      </w:pPr>
-    </w:p>
-    <w:p>
-      <w:pPr>
-        <w:pStyle w:val="BodyText"/>
-        <w:rPr>
-          <w:lang w:val="en-US"/>
-        </w:rPr>
-      </w:pPr>
-      <w:r>
-        <w:rPr>
-          <w:lang w:val="en-US"/>
-        </w:rPr>
-        <w:t>Etc.</w:t>
-      </w:r>
-    </w:p>
-    <w:p>
-      <w:pPr>
-        <w:pStyle w:val="BodyText"/>
-        <w:rPr>
-          <w:lang w:val="en-US"/>
-        </w:rPr>
-      </w:pPr>
-    </w:p>
-    <w:p>
-      <w:pPr>
-        <w:pStyle w:val="BodyText"/>
-        <w:rPr>
-          <w:b/>
-          <w:lang w:val="en-US"/>
-        </w:rPr>
-      </w:pPr>
-      <w:r>
-        <w:rPr>
-          <w:b/>
-          <w:lang w:val="en-US"/>
-        </w:rPr>
-        <w:t>EXAMPLE STYLE 3</w:t>
-      </w:r>
-    </w:p>
-    <w:p>
-      <w:pPr>
-        <w:pStyle w:val="BodyText"/>
-        <w:rPr>
-          <w:b/>
-          <w:lang w:val="en-US"/>
-        </w:rPr>
-      </w:pPr>
-    </w:p>
-    <w:p>
-      <w:pPr>
-        <w:pStyle w:val="BodyText"/>
-        <w:rPr>
-          <w:lang w:val="en-US"/>
-        </w:rPr>
-      </w:pPr>
-      <w:r>
-        <w:rPr>
-          <w:lang w:val="en-US"/>
-        </w:rPr>
-        <w:t>Freeform.</w:t>
-      </w:r>
-    </w:p>
-    <w:p>
-      <w:pPr>
-        <w:pStyle w:val="BodyText"/>
-        <w:rPr>
-          <w:lang w:val="en-US"/>
-        </w:rPr>
-      </w:pPr>
-    </w:p>
-    <w:p>
-      <w:pPr>
-        <w:pStyle w:val="BodyText"/>
-        <w:rPr>
-          <w:lang w:val="en-US"/>
-        </w:rPr>
-      </w:pPr>
-      <w:r>
-        <w:rPr>
-          <w:lang w:val="en-US"/>
-        </w:rPr>
-        <w:t xml:space="preserve">Something else, but reasonable. </w:t>
-      </w:r>
-      <w:r>
-        <w:rPr>
-          <w:lang w:val="en-US"/>
-        </w:rPr>
-        <w:t>You must document what you have done, learned and when this have happened.</w:t>
+          <w:lang w:val="en-US"/>
+        </w:rPr>
+      </w:pPr>
+      <w:r>
+        <w:rPr>
+          <w:lang w:val="en-US"/>
+        </w:rPr>
+        <w:t xml:space="preserve">Today I studied the next lecture </w:t>
+      </w:r>
+      <w:r>
+        <w:rPr>
+          <w:lang w:val="en-US"/>
+        </w:rPr>
+        <w:t>which included some examples of</w:t>
+      </w:r>
+      <w:r>
+        <w:rPr>
+          <w:lang w:val="en-US"/>
+        </w:rPr>
+        <w:t xml:space="preserve"> Express</w:t>
+      </w:r>
+      <w:r>
+        <w:rPr>
+          <w:lang w:val="en-US"/>
+        </w:rPr>
+        <w:t xml:space="preserve"> and some of its libraries,</w:t>
+      </w:r>
+      <w:r>
+        <w:rPr>
+          <w:lang w:val="en-US"/>
+        </w:rPr>
+        <w:t xml:space="preserve"> </w:t>
+      </w:r>
+      <w:r>
+        <w:rPr>
+          <w:lang w:val="en-US"/>
+        </w:rPr>
+        <w:t>as well as</w:t>
+      </w:r>
+      <w:r>
+        <w:rPr>
+          <w:lang w:val="en-US"/>
+        </w:rPr>
+        <w:t xml:space="preserve"> the handlebars template engine</w:t>
+      </w:r>
+      <w:r>
+        <w:rPr>
+          <w:lang w:val="en-US"/>
+        </w:rPr>
+        <w:t xml:space="preserve">. There wasn’t much new to learn in this </w:t>
+      </w:r>
+      <w:r>
+        <w:rPr>
+          <w:lang w:val="en-US"/>
+        </w:rPr>
+        <w:t>tutorial</w:t>
+      </w:r>
+      <w:r>
+        <w:rPr>
+          <w:lang w:val="en-US"/>
+        </w:rPr>
+        <w:t xml:space="preserve"> as I was familiar with most of the stuff from the advanced web programming course, so I knew how to create an Express server and </w:t>
+      </w:r>
+      <w:r>
+        <w:rPr>
+          <w:lang w:val="en-US"/>
+        </w:rPr>
+        <w:t xml:space="preserve">a </w:t>
+      </w:r>
+      <w:r>
+        <w:rPr>
+          <w:lang w:val="en-US"/>
+        </w:rPr>
+        <w:t>router</w:t>
+      </w:r>
+      <w:r>
+        <w:rPr>
+          <w:lang w:val="en-US"/>
+        </w:rPr>
+        <w:t>,</w:t>
+      </w:r>
+      <w:r>
+        <w:rPr>
+          <w:lang w:val="en-US"/>
+        </w:rPr>
+        <w:t xml:space="preserve"> and how to handle requests and responses</w:t>
+      </w:r>
+      <w:r>
+        <w:rPr>
+          <w:lang w:val="en-US"/>
+        </w:rPr>
+        <w:t xml:space="preserve"> using them</w:t>
+      </w:r>
+      <w:r>
+        <w:rPr>
+          <w:lang w:val="en-US"/>
+        </w:rPr>
+        <w:t xml:space="preserve">. </w:t>
+      </w:r>
+      <w:r>
+        <w:rPr>
+          <w:lang w:val="en-US"/>
+        </w:rPr>
+        <w:t xml:space="preserve">Though I hadn’t previously used the handlebars template engine so it was new to me. I think I understood the fundamentals of how it </w:t>
+      </w:r>
+      <w:r>
+        <w:rPr>
+          <w:lang w:val="en-US"/>
+        </w:rPr>
+        <w:t>works,</w:t>
+      </w:r>
+      <w:r>
+        <w:rPr>
+          <w:lang w:val="en-US"/>
+        </w:rPr>
+        <w:t xml:space="preserve"> </w:t>
+      </w:r>
+      <w:r>
+        <w:rPr>
+          <w:lang w:val="en-US"/>
+        </w:rPr>
+        <w:t>and I was able to create a simple webpage with a form where you could submit new member data to be saved on the server and all the members would be displayed in a list on the website using the handlebars template.</w:t>
+      </w:r>
+      <w:r>
+        <w:rPr>
+          <w:lang w:val="en-US"/>
+        </w:rPr>
+        <w:t xml:space="preserve"> </w:t>
       </w:r>
     </w:p>
     <w:sectPr>
       <w:headerReference w:type="default" r:id="rId10"/>
       <w:footerReference w:type="default" r:id="rId11"/>
       <w:pgSz w:w="11906" w:h="16838"/>
-      <w:pgMar w:top="1701" w:right="1134" w:bottom="1701" w:left="1985" w:header="720" w:footer="720" w:gutter="0"/>
+      <w:pgMar w:top="1417" w:right="1134" w:bottom="1417" w:left="1134" w:header="720" w:footer="720" w:gutter="0"/>
       <w:cols w:space="720"/>
       <w:docGrid w:linePitch="360"/>
     </w:sectPr>
@@ -1897,6 +2127,7 @@
     <w:lsdException w:name="Strong" w:qFormat="1"/>
     <w:lsdException w:name="Emphasis" w:qFormat="1"/>
     <w:lsdException w:name="HTML Variable" w:semiHidden="1" w:unhideWhenUsed="1"/>
+    <w:lsdException w:name="Normal Table" w:semiHidden="1" w:unhideWhenUsed="1"/>
     <w:lsdException w:name="Outline List 3" w:semiHidden="1" w:unhideWhenUsed="1"/>
     <w:lsdException w:name="Table Simple 1" w:semiHidden="1" w:unhideWhenUsed="1"/>
     <w:lsdException w:name="Table Simple 2" w:semiHidden="1" w:unhideWhenUsed="1"/>
@@ -1939,7 +2170,9 @@
     <w:lsdException w:name="Table Subtle 2" w:semiHidden="1" w:unhideWhenUsed="1"/>
     <w:lsdException w:name="Table Web 1" w:semiHidden="1" w:unhideWhenUsed="1"/>
     <w:lsdException w:name="Table Web 2" w:semiHidden="1" w:unhideWhenUsed="1"/>
+    <w:lsdException w:name="Table Web 3" w:semiHidden="1" w:unhideWhenUsed="1"/>
     <w:lsdException w:name="Balloon Text" w:semiHidden="1" w:unhideWhenUsed="1"/>
+    <w:lsdException w:name="Table Theme" w:semiHidden="1" w:unhideWhenUsed="1"/>
     <w:lsdException w:name="Placeholder Text" w:semiHidden="1" w:uiPriority="99"/>
     <w:lsdException w:name="No Spacing" w:uiPriority="1" w:qFormat="1"/>
     <w:lsdException w:name="Light Shading" w:uiPriority="60"/>

</xml_diff>

<commit_message>
Angular program finished, start of mean-stack
</commit_message>
<xml_diff>
--- a/Documentation/Learning diary.docx
+++ b/Documentation/Learning diary.docx
@@ -916,7 +916,19 @@
         <w:rPr>
           <w:lang w:val="en-US"/>
         </w:rPr>
-        <w:t>21.02.2023</w:t>
+        <w:t>21.0</w:t>
+      </w:r>
+      <w:r>
+        <w:rPr>
+          <w:lang w:val="en-US"/>
+        </w:rPr>
+        <w:t>3</w:t>
+      </w:r>
+      <w:r>
+        <w:rPr>
+          <w:lang w:val="en-US"/>
+        </w:rPr>
+        <w:t>.2023</w:t>
       </w:r>
     </w:p>
     <w:p>
@@ -1051,6 +1063,512 @@
           <w:lang w:val="en-US"/>
         </w:rPr>
         <w:t xml:space="preserve"> </w:t>
+      </w:r>
+    </w:p>
+    <w:p>
+      <w:pPr>
+        <w:pStyle w:val="BodyText"/>
+        <w:rPr>
+          <w:lang w:val="en-US"/>
+        </w:rPr>
+      </w:pPr>
+    </w:p>
+    <w:p>
+      <w:pPr>
+        <w:pStyle w:val="BodyText"/>
+        <w:rPr>
+          <w:lang w:val="en-US"/>
+        </w:rPr>
+      </w:pPr>
+      <w:r>
+        <w:rPr>
+          <w:lang w:val="en-US"/>
+        </w:rPr>
+        <w:t>24.03.2023</w:t>
+      </w:r>
+    </w:p>
+    <w:p>
+      <w:pPr>
+        <w:pStyle w:val="BodyText"/>
+        <w:rPr>
+          <w:lang w:val="en-US"/>
+        </w:rPr>
+      </w:pPr>
+      <w:r>
+        <w:rPr>
+          <w:lang w:val="en-US"/>
+        </w:rPr>
+        <w:t xml:space="preserve">In today’s session I went over the first couple parts of the angular tutorial </w:t>
+      </w:r>
+      <w:r>
+        <w:rPr>
+          <w:lang w:val="en-US"/>
+        </w:rPr>
+        <w:t xml:space="preserve">for </w:t>
+      </w:r>
+      <w:r>
+        <w:rPr>
+          <w:lang w:val="en-US"/>
+        </w:rPr>
+        <w:t xml:space="preserve">the ‘Tour of Heroes’ program. In the tutorial </w:t>
+      </w:r>
+      <w:r>
+        <w:rPr>
+          <w:lang w:val="en-US"/>
+        </w:rPr>
+        <w:t>I learned the basics of how to set</w:t>
+      </w:r>
+      <w:r>
+        <w:rPr>
+          <w:lang w:val="en-US"/>
+        </w:rPr>
+        <w:t xml:space="preserve"> </w:t>
+      </w:r>
+      <w:r>
+        <w:rPr>
+          <w:lang w:val="en-US"/>
+        </w:rPr>
+        <w:t>up angular programs</w:t>
+      </w:r>
+      <w:r>
+        <w:rPr>
+          <w:lang w:val="en-US"/>
+        </w:rPr>
+        <w:t xml:space="preserve"> in Visual Studio Code</w:t>
+      </w:r>
+      <w:r>
+        <w:rPr>
+          <w:lang w:val="en-US"/>
+        </w:rPr>
+        <w:t xml:space="preserve">, and different aspects of angular such as directives, components, services, and routing. I haven’t seen angular </w:t>
+      </w:r>
+      <w:r>
+        <w:rPr>
+          <w:lang w:val="en-US"/>
+        </w:rPr>
+        <w:t>before,</w:t>
+      </w:r>
+      <w:r>
+        <w:rPr>
+          <w:lang w:val="en-US"/>
+        </w:rPr>
+        <w:t xml:space="preserve"> so this was all new to me. The example showed quite in-depth instructions and explanations of each </w:t>
+      </w:r>
+      <w:r>
+        <w:rPr>
+          <w:lang w:val="en-US"/>
+        </w:rPr>
+        <w:t>command,</w:t>
+      </w:r>
+      <w:r>
+        <w:rPr>
+          <w:lang w:val="en-US"/>
+        </w:rPr>
+        <w:t xml:space="preserve"> so I think I understood how it works to some extent. I was able to complete the example program to the point where you’re able to use services to transfer data between the different components, and </w:t>
+      </w:r>
+      <w:r>
+        <w:rPr>
+          <w:lang w:val="en-US"/>
+        </w:rPr>
+        <w:t xml:space="preserve">switch between different webpages to show different bits of information of the </w:t>
+      </w:r>
+      <w:r>
+        <w:rPr>
+          <w:lang w:val="en-US"/>
+        </w:rPr>
+        <w:t>heroes and</w:t>
+      </w:r>
+      <w:r>
+        <w:rPr>
+          <w:lang w:val="en-US"/>
+        </w:rPr>
+        <w:t xml:space="preserve"> change them.</w:t>
+      </w:r>
+      <w:r>
+        <w:rPr>
+          <w:lang w:val="en-US"/>
+        </w:rPr>
+        <w:t xml:space="preserve"> I had a couple points where the program wasn’t working as was shown in the tutorial, but I was able to figure out the problems by going back and checking </w:t>
+      </w:r>
+      <w:r>
+        <w:rPr>
+          <w:lang w:val="en-US"/>
+        </w:rPr>
+        <w:t>what wasn’t correct.</w:t>
+      </w:r>
+    </w:p>
+    <w:p>
+      <w:pPr>
+        <w:pStyle w:val="BodyText"/>
+        <w:rPr>
+          <w:lang w:val="en-US"/>
+        </w:rPr>
+      </w:pPr>
+      <w:r>
+        <w:rPr>
+          <w:lang w:val="en-US"/>
+        </w:rPr>
+        <w:t xml:space="preserve">I learned how to create components and </w:t>
+      </w:r>
+      <w:r>
+        <w:rPr>
+          <w:lang w:val="en-US"/>
+        </w:rPr>
+        <w:t xml:space="preserve">how its variable syntax works, and </w:t>
+      </w:r>
+      <w:r>
+        <w:rPr>
+          <w:lang w:val="en-US"/>
+        </w:rPr>
+        <w:t xml:space="preserve">how to use services to send data to </w:t>
+      </w:r>
+      <w:r>
+        <w:rPr>
+          <w:lang w:val="en-US"/>
+        </w:rPr>
+        <w:t xml:space="preserve">the </w:t>
+      </w:r>
+      <w:r>
+        <w:rPr>
+          <w:lang w:val="en-US"/>
+        </w:rPr>
+        <w:t xml:space="preserve">components </w:t>
+      </w:r>
+      <w:r>
+        <w:rPr>
+          <w:lang w:val="en-US"/>
+        </w:rPr>
+        <w:t xml:space="preserve">so the data will be displayed on the webpage. I learned quite a bit about how syntax with angular works, and how to use components and services together to create a functioning program. I will continue the tutorial at a later date on how </w:t>
+      </w:r>
+      <w:r>
+        <w:rPr>
+          <w:lang w:val="en-US"/>
+        </w:rPr>
+        <w:t>to simulate</w:t>
+      </w:r>
+      <w:r>
+        <w:rPr>
+          <w:lang w:val="en-US"/>
+        </w:rPr>
+        <w:t xml:space="preserve"> a data server with HTTP calls. </w:t>
+      </w:r>
+    </w:p>
+    <w:p>
+      <w:pPr>
+        <w:pStyle w:val="BodyText"/>
+        <w:rPr>
+          <w:lang w:val="en-US"/>
+        </w:rPr>
+      </w:pPr>
+      <w:r>
+        <w:rPr>
+          <w:lang w:val="en-US"/>
+        </w:rPr>
+        <w:t xml:space="preserve">I found angular quite interesting, and it might be useful to learn so I can use it in future job opportunities if it is required. </w:t>
+      </w:r>
+    </w:p>
+    <w:p>
+      <w:pPr>
+        <w:pStyle w:val="BodyText"/>
+        <w:rPr>
+          <w:lang w:val="en-US"/>
+        </w:rPr>
+      </w:pPr>
+    </w:p>
+    <w:p>
+      <w:pPr>
+        <w:rPr>
+          <w:lang w:val="en-US"/>
+        </w:rPr>
+      </w:pPr>
+      <w:r>
+        <w:rPr>
+          <w:lang w:val="en-US"/>
+        </w:rPr>
+        <w:br w:type="page"/>
+      </w:r>
+    </w:p>
+    <w:p>
+      <w:pPr>
+        <w:pStyle w:val="BodyText"/>
+        <w:rPr>
+          <w:lang w:val="en-US"/>
+        </w:rPr>
+      </w:pPr>
+      <w:r>
+        <w:rPr>
+          <w:lang w:val="en-US"/>
+        </w:rPr>
+        <w:lastRenderedPageBreak/>
+        <w:t>27.03.2023</w:t>
+      </w:r>
+    </w:p>
+    <w:p>
+      <w:pPr>
+        <w:pStyle w:val="BodyText"/>
+        <w:rPr>
+          <w:lang w:val="en-US"/>
+        </w:rPr>
+      </w:pPr>
+      <w:r>
+        <w:rPr>
+          <w:lang w:val="en-US"/>
+        </w:rPr>
+        <w:t xml:space="preserve">Today I finished the Angular example program Tour of Heroes, </w:t>
+      </w:r>
+      <w:r>
+        <w:rPr>
+          <w:lang w:val="en-US"/>
+        </w:rPr>
+        <w:t>where I a</w:t>
+      </w:r>
+      <w:r>
+        <w:rPr>
+          <w:lang w:val="en-US"/>
+        </w:rPr>
+        <w:t xml:space="preserve">dded the </w:t>
+      </w:r>
+      <w:r>
+        <w:rPr>
+          <w:lang w:val="en-US"/>
+        </w:rPr>
+        <w:t>functionality to send and receive data to an API, which would store and change the data stored on a database that stores information about the heroes. This section was quite complicated, and it took me quite a while to get it working. I wasn’t able to get the API URL ‘</w:t>
+      </w:r>
+      <w:proofErr w:type="spellStart"/>
+      <w:r>
+        <w:rPr>
+          <w:lang w:val="en-US"/>
+        </w:rPr>
+        <w:t>api</w:t>
+      </w:r>
+      <w:proofErr w:type="spellEnd"/>
+      <w:r>
+        <w:rPr>
+          <w:lang w:val="en-US"/>
+        </w:rPr>
+        <w:t xml:space="preserve">/heroes’ to work, as it wasn’t set anywhere in the </w:t>
+      </w:r>
+      <w:r>
+        <w:rPr>
+          <w:lang w:val="en-US"/>
+        </w:rPr>
+        <w:t>tutorial,</w:t>
+      </w:r>
+      <w:r>
+        <w:rPr>
+          <w:lang w:val="en-US"/>
+        </w:rPr>
+        <w:t xml:space="preserve"> and it was assigned dynamically according to some file. Fetching the URL like how was done in the tutorial </w:t>
+      </w:r>
+      <w:r>
+        <w:rPr>
+          <w:lang w:val="en-US"/>
+        </w:rPr>
+        <w:t>didn’t return</w:t>
+      </w:r>
+      <w:r>
+        <w:rPr>
+          <w:lang w:val="en-US"/>
+        </w:rPr>
+        <w:t xml:space="preserve"> anything and none of the heroes were showing up on the website</w:t>
+      </w:r>
+      <w:r>
+        <w:rPr>
+          <w:lang w:val="en-US"/>
+        </w:rPr>
+        <w:t xml:space="preserve"> so I wasn’t able</w:t>
+      </w:r>
+      <w:r>
+        <w:rPr>
+          <w:lang w:val="en-US"/>
+        </w:rPr>
+        <w:t xml:space="preserve"> to test the functionality </w:t>
+      </w:r>
+      <w:r>
+        <w:rPr>
+          <w:lang w:val="en-US"/>
+        </w:rPr>
+        <w:t xml:space="preserve">that was </w:t>
+      </w:r>
+      <w:r>
+        <w:rPr>
+          <w:lang w:val="en-US"/>
+        </w:rPr>
+        <w:t>produce</w:t>
+      </w:r>
+      <w:r>
+        <w:rPr>
+          <w:lang w:val="en-US"/>
+        </w:rPr>
+        <w:t>d</w:t>
+      </w:r>
+      <w:r>
+        <w:rPr>
+          <w:lang w:val="en-US"/>
+        </w:rPr>
+        <w:t xml:space="preserve"> later in the tutorial. </w:t>
+      </w:r>
+      <w:r>
+        <w:rPr>
+          <w:lang w:val="en-US"/>
+        </w:rPr>
+        <w:t>None of the fixes I found on online forums worked but e</w:t>
+      </w:r>
+      <w:r>
+        <w:rPr>
+          <w:lang w:val="en-US"/>
+        </w:rPr>
+        <w:t>ventually I figured out that the problem was</w:t>
+      </w:r>
+      <w:r>
+        <w:rPr>
+          <w:lang w:val="en-US"/>
+        </w:rPr>
+        <w:t xml:space="preserve"> a wrong import </w:t>
+      </w:r>
+      <w:r>
+        <w:rPr>
+          <w:lang w:val="en-US"/>
+        </w:rPr>
+        <w:t xml:space="preserve">in the </w:t>
+      </w:r>
+      <w:proofErr w:type="spellStart"/>
+      <w:r>
+        <w:rPr>
+          <w:lang w:val="en-US"/>
+        </w:rPr>
+        <w:t>app.module.ts</w:t>
+      </w:r>
+      <w:proofErr w:type="spellEnd"/>
+      <w:r>
+        <w:rPr>
+          <w:lang w:val="en-US"/>
+        </w:rPr>
+        <w:t xml:space="preserve"> file</w:t>
+      </w:r>
+      <w:r>
+        <w:rPr>
+          <w:lang w:val="en-US"/>
+        </w:rPr>
+        <w:t>.</w:t>
+      </w:r>
+      <w:r>
+        <w:rPr>
+          <w:lang w:val="en-US"/>
+        </w:rPr>
+        <w:t xml:space="preserve"> It was quite hard to find the problem as the program didn’t produce an error message and I couldn’t find which file the error was in. After I was able to fix this issue the rest of the functionality was easier to produce. I had prior experience of APIs on the Advanced Web Programming course, so I was familiar with the get, put, and delete fetches from APIs to change data on a database. </w:t>
+      </w:r>
+      <w:r>
+        <w:rPr>
+          <w:lang w:val="en-US"/>
+        </w:rPr>
+        <w:t>Angular is quite different from regular JavaScript so it took me quite a bit of time to understand the fundamentals</w:t>
+      </w:r>
+      <w:r>
+        <w:rPr>
+          <w:lang w:val="en-US"/>
+        </w:rPr>
+        <w:t xml:space="preserve">. I understood the basics of what was produced, but it will take a bit to be able to produce applications on Angular on my own without a tutorial. </w:t>
+      </w:r>
+      <w:r>
+        <w:rPr>
+          <w:lang w:val="en-US"/>
+        </w:rPr>
+        <w:t xml:space="preserve">Being able to communicate between different files was pretty interesting to see, but I think it would take a lot more effort for me to understand it in detail. The one thing </w:t>
+      </w:r>
+      <w:r>
+        <w:rPr>
+          <w:lang w:val="en-US"/>
+        </w:rPr>
+        <w:t xml:space="preserve">I didn’t like </w:t>
+      </w:r>
+      <w:r>
+        <w:rPr>
+          <w:lang w:val="en-US"/>
+        </w:rPr>
+        <w:t xml:space="preserve">about Angular was </w:t>
+      </w:r>
+      <w:r>
+        <w:rPr>
+          <w:lang w:val="en-US"/>
+        </w:rPr>
+        <w:t>how all of the code was distributed between so many files, and switching between the 40 different files was a bit of a pain.</w:t>
+      </w:r>
+      <w:r>
+        <w:rPr>
+          <w:lang w:val="en-US"/>
+        </w:rPr>
+        <w:t xml:space="preserve"> </w:t>
+      </w:r>
+    </w:p>
+    <w:p>
+      <w:pPr>
+        <w:pStyle w:val="BodyText"/>
+        <w:rPr>
+          <w:lang w:val="en-US"/>
+        </w:rPr>
+      </w:pPr>
+    </w:p>
+    <w:p>
+      <w:pPr>
+        <w:pStyle w:val="BodyText"/>
+        <w:rPr>
+          <w:lang w:val="en-US"/>
+        </w:rPr>
+      </w:pPr>
+      <w:r>
+        <w:rPr>
+          <w:lang w:val="en-US"/>
+        </w:rPr>
+        <w:t xml:space="preserve">Overall I enjoyed using Angular but it was quite difficult to understand as it wasn’t similar to other template engines I’ve worked on, and the communication between the files seemed quite </w:t>
+      </w:r>
+      <w:r>
+        <w:rPr>
+          <w:lang w:val="en-US"/>
+        </w:rPr>
+        <w:t xml:space="preserve">strict and one thing being wrong made the whole module not work. </w:t>
+      </w:r>
+      <w:r>
+        <w:rPr>
+          <w:lang w:val="en-US"/>
+        </w:rPr>
+        <w:t>I would assume y</w:t>
+      </w:r>
+      <w:r>
+        <w:rPr>
+          <w:lang w:val="en-US"/>
+        </w:rPr>
+        <w:t xml:space="preserve">ou get used to working on </w:t>
+      </w:r>
+      <w:r>
+        <w:rPr>
+          <w:lang w:val="en-US"/>
+        </w:rPr>
+        <w:t xml:space="preserve">Angular </w:t>
+      </w:r>
+      <w:r>
+        <w:rPr>
+          <w:lang w:val="en-US"/>
+        </w:rPr>
+        <w:t xml:space="preserve">as you create more programs using </w:t>
+      </w:r>
+      <w:r>
+        <w:rPr>
+          <w:lang w:val="en-US"/>
+        </w:rPr>
+        <w:t xml:space="preserve">it so it might become a bit </w:t>
+      </w:r>
+      <w:r>
+        <w:rPr>
+          <w:lang w:val="en-US"/>
+        </w:rPr>
+        <w:t>clearer</w:t>
+      </w:r>
+      <w:r>
+        <w:rPr>
+          <w:lang w:val="en-US"/>
+        </w:rPr>
+        <w:t xml:space="preserve"> eventually. </w:t>
       </w:r>
     </w:p>
     <w:sectPr>

</xml_diff>

<commit_message>
Registration in the MEAN-stack app finished
</commit_message>
<xml_diff>
--- a/Documentation/Learning diary.docx
+++ b/Documentation/Learning diary.docx
@@ -881,41 +881,41 @@
         <w:rPr>
           <w:lang w:val="en-US"/>
         </w:rPr>
+        <w:t xml:space="preserve">I think this was a good tutorial to show how MongoDB is used in actual applications and servers, and I believe I learned the basics to be able to use it to create databases </w:t>
+      </w:r>
+      <w:r>
+        <w:rPr>
+          <w:lang w:val="en-US"/>
+        </w:rPr>
+        <w:t xml:space="preserve">in </w:t>
+      </w:r>
+      <w:r>
+        <w:rPr>
+          <w:lang w:val="en-US"/>
+        </w:rPr>
+        <w:t xml:space="preserve">future projects. </w:t>
+      </w:r>
+    </w:p>
+    <w:p>
+      <w:pPr>
+        <w:pStyle w:val="BodyText"/>
+        <w:rPr>
+          <w:lang w:val="en-US"/>
+        </w:rPr>
+      </w:pPr>
+    </w:p>
+    <w:p>
+      <w:pPr>
+        <w:pStyle w:val="BodyText"/>
+        <w:rPr>
+          <w:lang w:val="en-US"/>
+        </w:rPr>
+      </w:pPr>
+      <w:r>
+        <w:rPr>
+          <w:lang w:val="en-US"/>
+        </w:rPr>
         <w:lastRenderedPageBreak/>
-        <w:t xml:space="preserve">I think this was a good tutorial to show how MongoDB is used in actual applications and servers, and I believe I learned the basics to be able to use it to create databases </w:t>
-      </w:r>
-      <w:r>
-        <w:rPr>
-          <w:lang w:val="en-US"/>
-        </w:rPr>
-        <w:t xml:space="preserve">in </w:t>
-      </w:r>
-      <w:r>
-        <w:rPr>
-          <w:lang w:val="en-US"/>
-        </w:rPr>
-        <w:t xml:space="preserve">future projects. </w:t>
-      </w:r>
-    </w:p>
-    <w:p>
-      <w:pPr>
-        <w:pStyle w:val="BodyText"/>
-        <w:rPr>
-          <w:lang w:val="en-US"/>
-        </w:rPr>
-      </w:pPr>
-    </w:p>
-    <w:p>
-      <w:pPr>
-        <w:pStyle w:val="BodyText"/>
-        <w:rPr>
-          <w:lang w:val="en-US"/>
-        </w:rPr>
-      </w:pPr>
-      <w:r>
-        <w:rPr>
-          <w:lang w:val="en-US"/>
-        </w:rPr>
         <w:t>21.0</w:t>
       </w:r>
       <w:r>
@@ -1430,21 +1430,319 @@
         <w:rPr>
           <w:lang w:val="en-US"/>
         </w:rPr>
-        <w:t xml:space="preserve">in the </w:t>
+        <w:t>in the app.module.ts file</w:t>
+      </w:r>
+      <w:r>
+        <w:rPr>
+          <w:lang w:val="en-US"/>
+        </w:rPr>
+        <w:t>.</w:t>
+      </w:r>
+      <w:r>
+        <w:rPr>
+          <w:lang w:val="en-US"/>
+        </w:rPr>
+        <w:t xml:space="preserve"> It was quite hard to find the problem as the program didn’t produce an error message and I couldn’t find which file the error was in. After I was able to fix this issue the rest of the functionality was easier to produce. I had prior experience of APIs on the Advanced Web Programming course, so I was familiar with the get, put, and delete fetches from APIs to change data on a database. </w:t>
+      </w:r>
+      <w:r>
+        <w:rPr>
+          <w:lang w:val="en-US"/>
+        </w:rPr>
+        <w:t>Angular is quite different from regular JavaScript so it took me quite a bit of time to understand the fundamentals</w:t>
+      </w:r>
+      <w:r>
+        <w:rPr>
+          <w:lang w:val="en-US"/>
+        </w:rPr>
+        <w:t xml:space="preserve">. I understood the basics of what was produced, but it will take a bit to be able to produce applications on Angular on my own without a tutorial. </w:t>
+      </w:r>
+      <w:r>
+        <w:rPr>
+          <w:lang w:val="en-US"/>
+        </w:rPr>
+        <w:t>Being able to communicate between different files was pretty interesting to see, but I think it would take a lot more effort for me to understand it in detail. The one thing I didn’t like about Angular was how all of the code was distributed between so many files, and switching between the 40 different files was a bit of a pain.</w:t>
+      </w:r>
+      <w:r>
+        <w:rPr>
+          <w:lang w:val="en-US"/>
+        </w:rPr>
+        <w:t xml:space="preserve"> </w:t>
+      </w:r>
+    </w:p>
+    <w:p>
+      <w:pPr>
+        <w:pStyle w:val="BodyText"/>
+        <w:rPr>
+          <w:lang w:val="en-US"/>
+        </w:rPr>
+      </w:pPr>
+    </w:p>
+    <w:p>
+      <w:pPr>
+        <w:pStyle w:val="BodyText"/>
+        <w:rPr>
+          <w:lang w:val="en-US"/>
+        </w:rPr>
+      </w:pPr>
+      <w:r>
+        <w:rPr>
+          <w:lang w:val="en-US"/>
+        </w:rPr>
+        <w:t>Overall,</w:t>
+      </w:r>
+      <w:r>
+        <w:rPr>
+          <w:lang w:val="en-US"/>
+        </w:rPr>
+        <w:t xml:space="preserve"> I enjoyed using Angular but it was quite difficult to understand as it wasn’t similar to other template engines I’ve worked on, and the communication between the files seemed quite </w:t>
+      </w:r>
+      <w:r>
+        <w:rPr>
+          <w:lang w:val="en-US"/>
+        </w:rPr>
+        <w:t xml:space="preserve">strict and one thing being wrong made the whole module not work. </w:t>
+      </w:r>
+      <w:r>
+        <w:rPr>
+          <w:lang w:val="en-US"/>
+        </w:rPr>
+        <w:t>I would assume y</w:t>
+      </w:r>
+      <w:r>
+        <w:rPr>
+          <w:lang w:val="en-US"/>
+        </w:rPr>
+        <w:t xml:space="preserve">ou get used to working on </w:t>
+      </w:r>
+      <w:r>
+        <w:rPr>
+          <w:lang w:val="en-US"/>
+        </w:rPr>
+        <w:t xml:space="preserve">Angular </w:t>
+      </w:r>
+      <w:r>
+        <w:rPr>
+          <w:lang w:val="en-US"/>
+        </w:rPr>
+        <w:t xml:space="preserve">as you create more programs using </w:t>
+      </w:r>
+      <w:r>
+        <w:rPr>
+          <w:lang w:val="en-US"/>
+        </w:rPr>
+        <w:t xml:space="preserve">it so it might become a bit </w:t>
+      </w:r>
+      <w:r>
+        <w:rPr>
+          <w:lang w:val="en-US"/>
+        </w:rPr>
+        <w:t>clearer</w:t>
+      </w:r>
+      <w:r>
+        <w:rPr>
+          <w:lang w:val="en-US"/>
+        </w:rPr>
+        <w:t xml:space="preserve"> eventually. </w:t>
+      </w:r>
+    </w:p>
+    <w:p>
+      <w:pPr>
+        <w:pStyle w:val="BodyText"/>
+        <w:rPr>
+          <w:lang w:val="en-US"/>
+        </w:rPr>
+      </w:pPr>
+    </w:p>
+    <w:p>
+      <w:pPr>
+        <w:pStyle w:val="BodyText"/>
+        <w:rPr>
+          <w:lang w:val="en-US"/>
+        </w:rPr>
+      </w:pPr>
+    </w:p>
+    <w:p>
+      <w:pPr>
+        <w:pStyle w:val="BodyText"/>
+        <w:rPr>
+          <w:lang w:val="en-US"/>
+        </w:rPr>
+      </w:pPr>
+      <w:r>
+        <w:rPr>
+          <w:lang w:val="en-US"/>
+        </w:rPr>
+        <w:t>28.03.2023</w:t>
+      </w:r>
+    </w:p>
+    <w:p>
+      <w:pPr>
+        <w:pStyle w:val="BodyText"/>
+        <w:rPr>
+          <w:lang w:val="en-US"/>
+        </w:rPr>
+      </w:pPr>
+      <w:r>
+        <w:rPr>
+          <w:lang w:val="en-US"/>
+        </w:rPr>
+        <w:t xml:space="preserve">For today I started the MEAN-stack portion of the course and finished the parts that were done in the first 4 videos. I produced the initial file structure and some features, such as the post route for creating an account, storing users in a mongoose database, and authentication with passport and </w:t>
       </w:r>
       <w:proofErr w:type="spellStart"/>
       <w:r>
         <w:rPr>
           <w:lang w:val="en-US"/>
         </w:rPr>
-        <w:t>app.module.ts</w:t>
+        <w:t>JsonWebToken</w:t>
       </w:r>
       <w:proofErr w:type="spellEnd"/>
       <w:r>
         <w:rPr>
           <w:lang w:val="en-US"/>
         </w:rPr>
-        <w:t xml:space="preserve"> file</w:t>
+        <w:t xml:space="preserve">-tokens. I had a bit of difficulty with this section as the video is quite old and most of the fundamentals were outdated, especially with mongoose. Most of the functions of mongoose had changed last month, so that callbacks are no longer allowed on any of the search commands, such as </w:t>
+      </w:r>
+      <w:proofErr w:type="spellStart"/>
+      <w:r>
+        <w:rPr>
+          <w:lang w:val="en-US"/>
+        </w:rPr>
+        <w:t>findById</w:t>
+      </w:r>
+      <w:proofErr w:type="spellEnd"/>
+      <w:r>
+        <w:rPr>
+          <w:lang w:val="en-US"/>
+        </w:rPr>
+        <w:t xml:space="preserve">() or </w:t>
+      </w:r>
+      <w:proofErr w:type="spellStart"/>
+      <w:r>
+        <w:rPr>
+          <w:lang w:val="en-US"/>
+        </w:rPr>
+        <w:t>findOne</w:t>
+      </w:r>
+      <w:proofErr w:type="spellEnd"/>
+      <w:r>
+        <w:rPr>
+          <w:lang w:val="en-US"/>
+        </w:rPr>
+        <w:t xml:space="preserve">(). The issue is discussed in </w:t>
+      </w:r>
+      <w:hyperlink r:id="rId10" w:history="1">
+        <w:r>
+          <w:rPr>
+            <w:rStyle w:val="Hyperlink"/>
+            <w:lang w:val="en-US"/>
+          </w:rPr>
+          <w:t xml:space="preserve">this </w:t>
+        </w:r>
+        <w:proofErr w:type="spellStart"/>
+        <w:r>
+          <w:rPr>
+            <w:rStyle w:val="Hyperlink"/>
+            <w:lang w:val="en-US"/>
+          </w:rPr>
+          <w:t>StackOverflow</w:t>
+        </w:r>
+        <w:proofErr w:type="spellEnd"/>
+        <w:r>
+          <w:rPr>
+            <w:rStyle w:val="Hyperlink"/>
+            <w:lang w:val="en-US"/>
+          </w:rPr>
+          <w:t xml:space="preserve"> thread</w:t>
+        </w:r>
+      </w:hyperlink>
+      <w:r>
+        <w:rPr>
+          <w:lang w:val="en-US"/>
+        </w:rPr>
+        <w:t xml:space="preserve"> that is made on the 2</w:t>
+      </w:r>
+      <w:r>
+        <w:rPr>
+          <w:vertAlign w:val="superscript"/>
+          <w:lang w:val="en-US"/>
+        </w:rPr>
+        <w:t>nd</w:t>
+      </w:r>
+      <w:r>
+        <w:rPr>
+          <w:lang w:val="en-US"/>
+        </w:rPr>
+        <w:t xml:space="preserve"> of March 2023, so it is quite a new issue. The problem boils down to no longer allowing the use of callbacks at the ends of mongoose functions</w:t>
+      </w:r>
+      <w:r>
+        <w:rPr>
+          <w:lang w:val="en-US"/>
+        </w:rPr>
+        <w:t xml:space="preserve">, so you would want to do </w:t>
+      </w:r>
+      <w:r>
+        <w:rPr>
+          <w:lang w:val="en-US"/>
+        </w:rPr>
+        <w:lastRenderedPageBreak/>
+        <w:t>a command such as ‘</w:t>
+      </w:r>
+      <w:proofErr w:type="spellStart"/>
+      <w:r>
+        <w:rPr>
+          <w:lang w:val="en-US"/>
+        </w:rPr>
+        <w:t>findOne</w:t>
+      </w:r>
+      <w:proofErr w:type="spellEnd"/>
+      <w:r>
+        <w:rPr>
+          <w:lang w:val="en-US"/>
+        </w:rPr>
+        <w:t xml:space="preserve">({username: </w:t>
+      </w:r>
+      <w:proofErr w:type="spellStart"/>
+      <w:r>
+        <w:rPr>
+          <w:lang w:val="en-US"/>
+        </w:rPr>
+        <w:t>req.body.username</w:t>
+      </w:r>
+      <w:proofErr w:type="spellEnd"/>
+      <w:r>
+        <w:rPr>
+          <w:lang w:val="en-US"/>
+        </w:rPr>
+        <w:t>}</w:t>
+      </w:r>
+      <w:r>
+        <w:rPr>
+          <w:color w:val="FF0000"/>
+          <w:lang w:val="en-US"/>
+        </w:rPr>
+        <w:t>(</w:t>
+      </w:r>
+      <w:proofErr w:type="spellStart"/>
+      <w:r>
+        <w:rPr>
+          <w:color w:val="FF0000"/>
+          <w:lang w:val="en-US"/>
+        </w:rPr>
+        <w:t>err,user</w:t>
+      </w:r>
+      <w:proofErr w:type="spellEnd"/>
+      <w:r>
+        <w:rPr>
+          <w:color w:val="FF0000"/>
+          <w:lang w:val="en-US"/>
+        </w:rPr>
+        <w:t>)=&gt;{}</w:t>
+      </w:r>
+      <w:r>
+        <w:rPr>
+          <w:lang w:val="en-US"/>
+        </w:rPr>
+        <w:t>)’, but the red portion is no longer allowed, so now you need to set the found object to a variable adding an await before the mongoose command</w:t>
       </w:r>
       <w:r>
         <w:rPr>
@@ -1456,43 +1754,46 @@
         <w:rPr>
           <w:lang w:val="en-US"/>
         </w:rPr>
-        <w:t xml:space="preserve"> It was quite hard to find the problem as the program didn’t produce an error message and I couldn’t find which file the error was in. After I was able to fix this issue the rest of the functionality was easier to produce. I had prior experience of APIs on the Advanced Web Programming course, so I was familiar with the get, put, and delete fetches from APIs to change data on a database. </w:t>
-      </w:r>
-      <w:r>
-        <w:rPr>
-          <w:lang w:val="en-US"/>
-        </w:rPr>
-        <w:t>Angular is quite different from regular JavaScript so it took me quite a bit of time to understand the fundamentals</w:t>
-      </w:r>
-      <w:r>
-        <w:rPr>
-          <w:lang w:val="en-US"/>
-        </w:rPr>
-        <w:t xml:space="preserve">. I understood the basics of what was produced, but it will take a bit to be able to produce applications on Angular on my own without a tutorial. </w:t>
-      </w:r>
-      <w:r>
-        <w:rPr>
-          <w:lang w:val="en-US"/>
-        </w:rPr>
-        <w:t xml:space="preserve">Being able to communicate between different files was pretty interesting to see, but I think it would take a lot more effort for me to understand it in detail. The one thing </w:t>
-      </w:r>
-      <w:r>
-        <w:rPr>
-          <w:lang w:val="en-US"/>
-        </w:rPr>
-        <w:t xml:space="preserve">I didn’t like </w:t>
-      </w:r>
-      <w:r>
-        <w:rPr>
-          <w:lang w:val="en-US"/>
-        </w:rPr>
-        <w:t xml:space="preserve">about Angular was </w:t>
-      </w:r>
-      <w:r>
-        <w:rPr>
-          <w:lang w:val="en-US"/>
-        </w:rPr>
-        <w:t>how all of the code was distributed between so many files, and switching between the 40 different files was a bit of a pain.</w:t>
+        <w:t xml:space="preserve"> Example of a working command: </w:t>
+      </w:r>
+      <w:r>
+        <w:rPr>
+          <w:highlight w:val="lightGray"/>
+          <w:lang w:val="en-US"/>
+        </w:rPr>
+        <w:t xml:space="preserve">let user = await </w:t>
+      </w:r>
+      <w:proofErr w:type="spellStart"/>
+      <w:r>
+        <w:rPr>
+          <w:highlight w:val="lightGray"/>
+          <w:lang w:val="en-US"/>
+        </w:rPr>
+        <w:t>findOne</w:t>
+      </w:r>
+      <w:proofErr w:type="spellEnd"/>
+      <w:r>
+        <w:rPr>
+          <w:highlight w:val="lightGray"/>
+          <w:lang w:val="en-US"/>
+        </w:rPr>
+        <w:t xml:space="preserve">({username: </w:t>
+      </w:r>
+      <w:proofErr w:type="spellStart"/>
+      <w:r>
+        <w:rPr>
+          <w:highlight w:val="lightGray"/>
+          <w:lang w:val="en-US"/>
+        </w:rPr>
+        <w:t>req.body.username</w:t>
+      </w:r>
+      <w:proofErr w:type="spellEnd"/>
+      <w:r>
+        <w:rPr>
+          <w:highlight w:val="lightGray"/>
+          <w:lang w:val="en-US"/>
+        </w:rPr>
+        <w:t>}.</w:t>
       </w:r>
       <w:r>
         <w:rPr>
@@ -1508,6 +1809,12 @@
           <w:lang w:val="en-US"/>
         </w:rPr>
       </w:pPr>
+      <w:r>
+        <w:rPr>
+          <w:lang w:val="en-US"/>
+        </w:rPr>
+        <w:t>This meant that most of the syntax used in the tutorial no longer worked so I had to modify the code quite a bit for it to work. Thankfully I had used passport and JWT-tokens before in web programming courses, so I was able to figure out a way to bypass this issue.</w:t>
+      </w:r>
     </w:p>
     <w:p>
       <w:pPr>
@@ -1520,62 +1827,840 @@
         <w:rPr>
           <w:lang w:val="en-US"/>
         </w:rPr>
-        <w:t xml:space="preserve">Overall I enjoyed using Angular but it was quite difficult to understand as it wasn’t similar to other template engines I’ve worked on, and the communication between the files seemed quite </w:t>
-      </w:r>
-      <w:r>
-        <w:rPr>
-          <w:lang w:val="en-US"/>
-        </w:rPr>
-        <w:t xml:space="preserve">strict and one thing being wrong made the whole module not work. </w:t>
-      </w:r>
-      <w:r>
-        <w:rPr>
-          <w:lang w:val="en-US"/>
-        </w:rPr>
-        <w:t>I would assume y</w:t>
-      </w:r>
-      <w:r>
-        <w:rPr>
-          <w:lang w:val="en-US"/>
-        </w:rPr>
-        <w:t xml:space="preserve">ou get used to working on </w:t>
-      </w:r>
-      <w:r>
-        <w:rPr>
-          <w:lang w:val="en-US"/>
-        </w:rPr>
-        <w:t xml:space="preserve">Angular </w:t>
-      </w:r>
-      <w:r>
-        <w:rPr>
-          <w:lang w:val="en-US"/>
-        </w:rPr>
-        <w:t xml:space="preserve">as you create more programs using </w:t>
-      </w:r>
-      <w:r>
-        <w:rPr>
-          <w:lang w:val="en-US"/>
-        </w:rPr>
-        <w:t xml:space="preserve">it so it might become a bit </w:t>
-      </w:r>
-      <w:r>
-        <w:rPr>
-          <w:lang w:val="en-US"/>
-        </w:rPr>
-        <w:t>clearer</w:t>
-      </w:r>
-      <w:r>
-        <w:rPr>
-          <w:lang w:val="en-US"/>
-        </w:rPr>
-        <w:t xml:space="preserve"> eventually. </w:t>
+        <w:t xml:space="preserve">Despite </w:t>
+      </w:r>
+      <w:r>
+        <w:rPr>
+          <w:lang w:val="en-US"/>
+        </w:rPr>
+        <w:t>the problem</w:t>
+      </w:r>
+      <w:r>
+        <w:rPr>
+          <w:lang w:val="en-US"/>
+        </w:rPr>
+        <w:t xml:space="preserve"> with mongoose, </w:t>
+      </w:r>
+      <w:r>
+        <w:rPr>
+          <w:lang w:val="en-US"/>
+        </w:rPr>
+        <w:t xml:space="preserve">the other </w:t>
+      </w:r>
+      <w:r>
+        <w:rPr>
+          <w:lang w:val="en-US"/>
+        </w:rPr>
+        <w:t xml:space="preserve">things taught in the tutorials thus far were quite </w:t>
+      </w:r>
+      <w:r>
+        <w:rPr>
+          <w:lang w:val="en-US"/>
+        </w:rPr>
+        <w:t xml:space="preserve">familiar to me so I was able to follow along and complete the necessary features. I will continue the application at a later date and complete the rest of the features. </w:t>
+      </w:r>
+    </w:p>
+    <w:p>
+      <w:pPr>
+        <w:pStyle w:val="BodyText"/>
+        <w:rPr>
+          <w:lang w:val="en-US"/>
+        </w:rPr>
+      </w:pPr>
+    </w:p>
+    <w:p>
+      <w:pPr>
+        <w:pStyle w:val="BodyText"/>
+        <w:rPr>
+          <w:lang w:val="en-US"/>
+        </w:rPr>
+      </w:pPr>
+      <w:r>
+        <w:rPr>
+          <w:lang w:val="en-US"/>
+        </w:rPr>
+        <w:t>30.03.2023</w:t>
+      </w:r>
+    </w:p>
+    <w:p>
+      <w:pPr>
+        <w:pStyle w:val="BodyText"/>
+        <w:rPr>
+          <w:lang w:val="en-US"/>
+        </w:rPr>
+      </w:pPr>
+      <w:r>
+        <w:rPr>
+          <w:lang w:val="en-US"/>
+        </w:rPr>
+        <w:t xml:space="preserve">Today I started working on the angular part of the program, and I finished the sections that were covered in videos 5 and 6. I had some difficulties with producing these parts of the program as the videos were quite old and the code was no longer valid in some parts. Especially with the FlashMessagesModule library, which I could not get to work at all. I used the fix that was told in the moodle page, but it did not work either. Putting the FlashMessagesModule into the app.module.ts imports always created an error and changing version numbers or other fixes online would not fix it. Eventually I gave up and decided not to do the feature. It was only a small feature that doesn’t compromise the functionality of the rest of the program. </w:t>
+      </w:r>
+      <w:r>
+        <w:rPr>
+          <w:lang w:val="en-US"/>
+        </w:rPr>
+        <w:t xml:space="preserve">Aside from this particular module, I was able to find fixes for the rest of the </w:t>
+      </w:r>
+      <w:r>
+        <w:rPr>
+          <w:lang w:val="en-US"/>
+        </w:rPr>
+        <w:t xml:space="preserve">errors that were due to </w:t>
+      </w:r>
+      <w:r>
+        <w:rPr>
+          <w:lang w:val="en-US"/>
+        </w:rPr>
+        <w:t xml:space="preserve">outdated </w:t>
+      </w:r>
+      <w:r>
+        <w:rPr>
+          <w:lang w:val="en-US"/>
+        </w:rPr>
+        <w:t>code,</w:t>
+      </w:r>
+      <w:r>
+        <w:rPr>
+          <w:lang w:val="en-US"/>
+        </w:rPr>
+        <w:t xml:space="preserve"> and I was able to create the </w:t>
+      </w:r>
+      <w:r>
+        <w:rPr>
+          <w:lang w:val="en-US"/>
+        </w:rPr>
+        <w:t xml:space="preserve">necessary </w:t>
+      </w:r>
+      <w:r>
+        <w:rPr>
+          <w:lang w:val="en-US"/>
+        </w:rPr>
+        <w:t xml:space="preserve">functionality for the program. </w:t>
+      </w:r>
+      <w:r>
+        <w:rPr>
+          <w:lang w:val="en-US"/>
+        </w:rPr>
+        <w:t xml:space="preserve">This part was mostly dealing with angular and it was easy to follow along thanks to the previous angular tutorial earlier in the course. The functionality was quite straight forward to produce as all of the concepts were taught in the angular tutorial. I was able to remind myself of how angular works which is helpful in learning. </w:t>
+      </w:r>
+      <w:r>
+        <w:rPr>
+          <w:lang w:val="en-US"/>
+        </w:rPr>
+        <w:t xml:space="preserve">I will continue adding more features to the program at a later date. </w:t>
+      </w:r>
+    </w:p>
+    <w:p>
+      <w:pPr>
+        <w:rPr>
+          <w:lang w:val="en-US"/>
+        </w:rPr>
+      </w:pPr>
+      <w:r>
+        <w:rPr>
+          <w:lang w:val="en-US"/>
+        </w:rPr>
+        <w:br w:type="page"/>
+      </w:r>
+    </w:p>
+    <w:p>
+      <w:pPr>
+        <w:pStyle w:val="BodyText"/>
+        <w:rPr>
+          <w:lang w:val="en-US"/>
+        </w:rPr>
+      </w:pPr>
+    </w:p>
+    <w:p>
+      <w:pPr>
+        <w:pStyle w:val="BodyText"/>
+        <w:rPr>
+          <w:lang w:val="en-US"/>
+        </w:rPr>
+      </w:pPr>
+      <w:r>
+        <w:rPr>
+          <w:lang w:val="en-US"/>
+        </w:rPr>
+        <w:t>03.04.2023</w:t>
+      </w:r>
+    </w:p>
+    <w:p>
+      <w:pPr>
+        <w:pStyle w:val="BodyText"/>
+        <w:rPr>
+          <w:lang w:val="en-US"/>
+        </w:rPr>
+      </w:pPr>
+      <w:r>
+        <w:rPr>
+          <w:lang w:val="en-US"/>
+        </w:rPr>
+        <w:t>Today I continued the program and completed the parts covered in part 7 of the tutorial. I learned more about for TypeScript works as I had some difficulties with this section due to the video being outdated and the syntax and some other things changing since the video was published. I created the account creation paths and validation, and I was able to create the functionality to register a new user to the server, so that it could be logged in using the provided information. I also created a similar solution to the FlashMessagesModule, which would show an error box at the top in case the provided information wasn’t corrected. Instead of the library used in the video, I created my own div into the HTML-file which would be shown if a variable ‘</w:t>
+      </w:r>
+      <w:proofErr w:type="spellStart"/>
+      <w:r>
+        <w:rPr>
+          <w:lang w:val="en-US"/>
+        </w:rPr>
+        <w:t>showDangerAlert</w:t>
+      </w:r>
+      <w:proofErr w:type="spellEnd"/>
+      <w:r>
+        <w:rPr>
+          <w:lang w:val="en-US"/>
+        </w:rPr>
+        <w:t xml:space="preserve">’ was set to true in the module file. This provided a similar </w:t>
+      </w:r>
+      <w:r>
+        <w:rPr>
+          <w:lang w:val="en-US"/>
+        </w:rPr>
+        <w:t>solution, and it works almost the same way</w:t>
+      </w:r>
+      <w:r>
+        <w:rPr>
+          <w:lang w:val="en-US"/>
+        </w:rPr>
+        <w:t>, but it wouldn’t be brought over</w:t>
+      </w:r>
+      <w:r>
+        <w:rPr>
+          <w:lang w:val="en-US"/>
+        </w:rPr>
+        <w:t xml:space="preserve"> as a notice</w:t>
+      </w:r>
+      <w:r>
+        <w:rPr>
+          <w:lang w:val="en-US"/>
+        </w:rPr>
+        <w:t xml:space="preserve"> to the login page like was shown in the tutorial video. </w:t>
+      </w:r>
+      <w:r>
+        <w:rPr>
+          <w:lang w:val="en-US"/>
+        </w:rPr>
+        <w:t xml:space="preserve">A screencap of the alert box is shown below, and it only appears once you click the submit button and some of the information is wrong. </w:t>
+      </w:r>
+    </w:p>
+    <w:p>
+      <w:pPr>
+        <w:pStyle w:val="BodyText"/>
+        <w:rPr>
+          <w:lang w:val="en-US"/>
+        </w:rPr>
+      </w:pPr>
+      <w:r>
+        <w:rPr>
+          <w:lang w:val="en-US"/>
+        </w:rPr>
+        <w:drawing>
+          <wp:inline distT="0" distB="0" distL="0" distR="0" wp14:anchorId="0093984A" wp14:editId="7FC4B536">
+            <wp:extent cx="6645910" cy="760730"/>
+            <wp:effectExtent l="0" t="0" r="2540" b="1270"/>
+            <wp:docPr id="1864884542" name="Picture 1"/>
+            <wp:cNvGraphicFramePr>
+              <a:graphicFrameLocks xmlns:a="http://schemas.openxmlformats.org/drawingml/2006/main" noChangeAspect="1"/>
+            </wp:cNvGraphicFramePr>
+            <a:graphic xmlns:a="http://schemas.openxmlformats.org/drawingml/2006/main">
+              <a:graphicData uri="http://schemas.openxmlformats.org/drawingml/2006/picture">
+                <pic:pic xmlns:pic="http://schemas.openxmlformats.org/drawingml/2006/picture">
+                  <pic:nvPicPr>
+                    <pic:cNvPr id="1864884542" name=""/>
+                    <pic:cNvPicPr/>
+                  </pic:nvPicPr>
+                  <pic:blipFill>
+                    <a:blip r:embed="rId11"/>
+                    <a:stretch>
+                      <a:fillRect/>
+                    </a:stretch>
+                  </pic:blipFill>
+                  <pic:spPr>
+                    <a:xfrm>
+                      <a:off x="0" y="0"/>
+                      <a:ext cx="6645910" cy="760730"/>
+                    </a:xfrm>
+                    <a:prstGeom prst="rect">
+                      <a:avLst/>
+                    </a:prstGeom>
+                  </pic:spPr>
+                </pic:pic>
+              </a:graphicData>
+            </a:graphic>
+          </wp:inline>
+        </w:drawing>
+      </w:r>
+    </w:p>
+    <w:p>
+      <w:pPr>
+        <w:pStyle w:val="BodyText"/>
+        <w:rPr>
+          <w:lang w:val="en-US"/>
+        </w:rPr>
+      </w:pPr>
+    </w:p>
+    <w:p>
+      <w:pPr>
+        <w:pStyle w:val="BodyText"/>
+        <w:rPr>
+          <w:lang w:val="en-US"/>
+        </w:rPr>
+      </w:pPr>
+      <w:r>
+        <w:rPr>
+          <w:lang w:val="en-US"/>
+        </w:rPr>
+        <w:t>The main issue I had in this section</w:t>
+      </w:r>
+      <w:r>
+        <w:rPr>
+          <w:lang w:val="en-US"/>
+        </w:rPr>
+        <w:t xml:space="preserve"> was the parameter type in the subscribe command as shown below.</w:t>
+      </w:r>
+    </w:p>
+    <w:p>
+      <w:pPr>
+        <w:pStyle w:val="BodyText"/>
+        <w:rPr>
+          <w:lang w:val="en-US"/>
+        </w:rPr>
+      </w:pPr>
+      <w:r>
+        <w:rPr>
+          <w:lang w:val="en-US"/>
+        </w:rPr>
+        <w:drawing>
+          <wp:anchor distT="0" distB="0" distL="114300" distR="114300" simplePos="0" relativeHeight="251660288" behindDoc="0" locked="0" layoutInCell="1" allowOverlap="1" wp14:anchorId="0F98E623" wp14:editId="6910653A">
+            <wp:simplePos x="0" y="0"/>
+            <wp:positionH relativeFrom="column">
+              <wp:posOffset>-32181</wp:posOffset>
+            </wp:positionH>
+            <wp:positionV relativeFrom="paragraph">
+              <wp:posOffset>15139</wp:posOffset>
+            </wp:positionV>
+            <wp:extent cx="4410691" cy="1209844"/>
+            <wp:effectExtent l="0" t="0" r="9525" b="9525"/>
+            <wp:wrapThrough wrapText="bothSides">
+              <wp:wrapPolygon edited="0">
+                <wp:start x="0" y="0"/>
+                <wp:lineTo x="0" y="21430"/>
+                <wp:lineTo x="21553" y="21430"/>
+                <wp:lineTo x="21553" y="0"/>
+                <wp:lineTo x="0" y="0"/>
+              </wp:wrapPolygon>
+            </wp:wrapThrough>
+            <wp:docPr id="1901888745" name="Picture 1" descr="Graphical user interface, text, application&#10;&#10;Description automatically generated"/>
+            <wp:cNvGraphicFramePr>
+              <a:graphicFrameLocks xmlns:a="http://schemas.openxmlformats.org/drawingml/2006/main" noChangeAspect="1"/>
+            </wp:cNvGraphicFramePr>
+            <a:graphic xmlns:a="http://schemas.openxmlformats.org/drawingml/2006/main">
+              <a:graphicData uri="http://schemas.openxmlformats.org/drawingml/2006/picture">
+                <pic:pic xmlns:pic="http://schemas.openxmlformats.org/drawingml/2006/picture">
+                  <pic:nvPicPr>
+                    <pic:cNvPr id="1901888745" name="Picture 1" descr="Graphical user interface, text, application&#10;&#10;Description automatically generated"/>
+                    <pic:cNvPicPr/>
+                  </pic:nvPicPr>
+                  <pic:blipFill>
+                    <a:blip r:embed="rId12">
+                      <a:extLst>
+                        <a:ext uri="{28A0092B-C50C-407E-A947-70E740481C1C}">
+                          <a14:useLocalDpi xmlns:a14="http://schemas.microsoft.com/office/drawing/2010/main" val="0"/>
+                        </a:ext>
+                      </a:extLst>
+                    </a:blip>
+                    <a:stretch>
+                      <a:fillRect/>
+                    </a:stretch>
+                  </pic:blipFill>
+                  <pic:spPr>
+                    <a:xfrm>
+                      <a:off x="0" y="0"/>
+                      <a:ext cx="4410691" cy="1209844"/>
+                    </a:xfrm>
+                    <a:prstGeom prst="rect">
+                      <a:avLst/>
+                    </a:prstGeom>
+                  </pic:spPr>
+                </pic:pic>
+              </a:graphicData>
+            </a:graphic>
+          </wp:anchor>
+        </w:drawing>
+      </w:r>
+    </w:p>
+    <w:p>
+      <w:pPr>
+        <w:pStyle w:val="BodyText"/>
+        <w:rPr>
+          <w:lang w:val="en-US"/>
+        </w:rPr>
+      </w:pPr>
+    </w:p>
+    <w:p>
+      <w:pPr>
+        <w:pStyle w:val="BodyText"/>
+        <w:rPr>
+          <w:lang w:val="en-US"/>
+        </w:rPr>
+      </w:pPr>
+    </w:p>
+    <w:p>
+      <w:pPr>
+        <w:pStyle w:val="BodyText"/>
+        <w:rPr>
+          <w:lang w:val="en-US"/>
+        </w:rPr>
+      </w:pPr>
+    </w:p>
+    <w:p>
+      <w:pPr>
+        <w:pStyle w:val="BodyText"/>
+        <w:rPr>
+          <w:lang w:val="en-US"/>
+        </w:rPr>
+      </w:pPr>
+    </w:p>
+    <w:p>
+      <w:pPr>
+        <w:pStyle w:val="BodyText"/>
+        <w:rPr>
+          <w:color w:val="000000" w:themeColor="text1"/>
+          <w:lang w:val="en-US"/>
+        </w:rPr>
+      </w:pPr>
+      <w:r>
+        <w:rPr>
+          <w:lang w:val="en-US"/>
+        </w:rPr>
+        <w:drawing>
+          <wp:anchor distT="0" distB="0" distL="114300" distR="114300" simplePos="0" relativeHeight="251658240" behindDoc="0" locked="0" layoutInCell="1" allowOverlap="1" wp14:anchorId="75672768" wp14:editId="387B7FDD">
+            <wp:simplePos x="0" y="0"/>
+            <wp:positionH relativeFrom="page">
+              <wp:posOffset>2981630</wp:posOffset>
+            </wp:positionH>
+            <wp:positionV relativeFrom="paragraph">
+              <wp:posOffset>2136572</wp:posOffset>
+            </wp:positionV>
+            <wp:extent cx="3907790" cy="1292860"/>
+            <wp:effectExtent l="0" t="0" r="0" b="2540"/>
+            <wp:wrapThrough wrapText="bothSides">
+              <wp:wrapPolygon edited="0">
+                <wp:start x="0" y="0"/>
+                <wp:lineTo x="0" y="21324"/>
+                <wp:lineTo x="21481" y="21324"/>
+                <wp:lineTo x="21481" y="0"/>
+                <wp:lineTo x="0" y="0"/>
+              </wp:wrapPolygon>
+            </wp:wrapThrough>
+            <wp:docPr id="1237307499" name="Picture 1" descr="Graphical user interface, text, application&#10;&#10;Description automatically generated"/>
+            <wp:cNvGraphicFramePr>
+              <a:graphicFrameLocks xmlns:a="http://schemas.openxmlformats.org/drawingml/2006/main" noChangeAspect="1"/>
+            </wp:cNvGraphicFramePr>
+            <a:graphic xmlns:a="http://schemas.openxmlformats.org/drawingml/2006/main">
+              <a:graphicData uri="http://schemas.openxmlformats.org/drawingml/2006/picture">
+                <pic:pic xmlns:pic="http://schemas.openxmlformats.org/drawingml/2006/picture">
+                  <pic:nvPicPr>
+                    <pic:cNvPr id="1237307499" name="Picture 1" descr="Graphical user interface, text, application&#10;&#10;Description automatically generated"/>
+                    <pic:cNvPicPr/>
+                  </pic:nvPicPr>
+                  <pic:blipFill>
+                    <a:blip r:embed="rId13">
+                      <a:extLst>
+                        <a:ext uri="{28A0092B-C50C-407E-A947-70E740481C1C}">
+                          <a14:useLocalDpi xmlns:a14="http://schemas.microsoft.com/office/drawing/2010/main" val="0"/>
+                        </a:ext>
+                      </a:extLst>
+                    </a:blip>
+                    <a:stretch>
+                      <a:fillRect/>
+                    </a:stretch>
+                  </pic:blipFill>
+                  <pic:spPr>
+                    <a:xfrm>
+                      <a:off x="0" y="0"/>
+                      <a:ext cx="3907790" cy="1292860"/>
+                    </a:xfrm>
+                    <a:prstGeom prst="rect">
+                      <a:avLst/>
+                    </a:prstGeom>
+                  </pic:spPr>
+                </pic:pic>
+              </a:graphicData>
+            </a:graphic>
+            <wp14:sizeRelH relativeFrom="margin">
+              <wp14:pctWidth>0</wp14:pctWidth>
+            </wp14:sizeRelH>
+            <wp14:sizeRelV relativeFrom="margin">
+              <wp14:pctHeight>0</wp14:pctHeight>
+            </wp14:sizeRelV>
+          </wp:anchor>
+        </w:drawing>
+      </w:r>
+      <w:r>
+        <w:rPr>
+          <w:lang w:val="en-US"/>
+        </w:rPr>
+        <w:t>Due to changes in TypeScript, the code in the video is no longer allowed and you aren’t able to access the</w:t>
+      </w:r>
+      <w:r>
+        <w:rPr>
+          <w:lang w:val="en-US"/>
+        </w:rPr>
+        <w:t xml:space="preserve"> properties of an object parameter the same way as in JavaScript</w:t>
+      </w:r>
+      <w:r>
+        <w:rPr>
+          <w:lang w:val="en-US"/>
+        </w:rPr>
+        <w:t xml:space="preserve">. Doing it according to the video produces an error </w:t>
+      </w:r>
+      <w:r>
+        <w:rPr>
+          <w:color w:val="FF0000"/>
+          <w:lang w:val="en-US"/>
+        </w:rPr>
+        <w:t>‘</w:t>
+      </w:r>
+      <w:r>
+        <w:rPr>
+          <w:color w:val="FF0000"/>
+          <w:lang w:val="en-US"/>
+        </w:rPr>
+        <w:t>property</w:t>
+      </w:r>
+      <w:r>
+        <w:rPr>
+          <w:color w:val="FF0000"/>
+          <w:lang w:val="en-US"/>
+        </w:rPr>
+        <w:t xml:space="preserve"> “success”</w:t>
+      </w:r>
+      <w:r>
+        <w:rPr>
+          <w:color w:val="FF0000"/>
+          <w:lang w:val="en-US"/>
+        </w:rPr>
+        <w:t xml:space="preserve"> does not exist on type object</w:t>
+      </w:r>
+      <w:r>
+        <w:rPr>
+          <w:color w:val="FF0000"/>
+          <w:lang w:val="en-US"/>
+        </w:rPr>
+        <w:t>’</w:t>
+      </w:r>
+      <w:r>
+        <w:rPr>
+          <w:color w:val="000000" w:themeColor="text1"/>
+          <w:lang w:val="en-US"/>
+        </w:rPr>
+        <w:t>.</w:t>
+      </w:r>
+      <w:r>
+        <w:rPr>
+          <w:color w:val="000000" w:themeColor="text1"/>
+          <w:lang w:val="en-US"/>
+        </w:rPr>
+        <w:t xml:space="preserve"> Trying to find a fix for this problem made me google a bit about how objects in TypeScript work, and I think I learned a bit more about how it works differently from regular JavaScript.</w:t>
+      </w:r>
+      <w:r>
+        <w:rPr>
+          <w:color w:val="000000" w:themeColor="text1"/>
+          <w:lang w:val="en-US"/>
+        </w:rPr>
+        <w:t xml:space="preserve"> </w:t>
+      </w:r>
+      <w:r>
+        <w:rPr>
+          <w:color w:val="000000" w:themeColor="text1"/>
+          <w:lang w:val="en-US"/>
+        </w:rPr>
+        <w:t xml:space="preserve">For some reason in </w:t>
+      </w:r>
+      <w:r>
+        <w:rPr>
+          <w:color w:val="000000" w:themeColor="text1"/>
+          <w:lang w:val="en-US"/>
+        </w:rPr>
+        <w:t>TypeScript,</w:t>
+      </w:r>
+      <w:r>
+        <w:rPr>
+          <w:color w:val="000000" w:themeColor="text1"/>
+          <w:lang w:val="en-US"/>
+        </w:rPr>
+        <w:t xml:space="preserve"> you aren’t allowed to access the </w:t>
+      </w:r>
+      <w:r>
+        <w:rPr>
+          <w:color w:val="000000" w:themeColor="text1"/>
+          <w:lang w:val="en-US"/>
+        </w:rPr>
+        <w:t>object properties</w:t>
+      </w:r>
+      <w:r>
+        <w:rPr>
+          <w:color w:val="000000" w:themeColor="text1"/>
+          <w:lang w:val="en-US"/>
+        </w:rPr>
+        <w:t xml:space="preserve"> of an object</w:t>
+      </w:r>
+      <w:r>
+        <w:rPr>
+          <w:color w:val="000000" w:themeColor="text1"/>
+          <w:lang w:val="en-US"/>
+        </w:rPr>
+        <w:t xml:space="preserve"> which comes as a parameter from another function. I found a fix for this problem and the solution was </w:t>
+      </w:r>
+      <w:r>
+        <w:rPr>
+          <w:color w:val="000000" w:themeColor="text1"/>
+          <w:lang w:val="en-US"/>
+        </w:rPr>
+        <w:t xml:space="preserve">to create an interface </w:t>
+      </w:r>
+      <w:r>
+        <w:rPr>
+          <w:color w:val="000000" w:themeColor="text1"/>
+          <w:lang w:val="en-US"/>
+        </w:rPr>
+        <w:t>for the response at the top of the file</w:t>
+      </w:r>
+      <w:r>
+        <w:rPr>
+          <w:color w:val="000000" w:themeColor="text1"/>
+          <w:lang w:val="en-US"/>
+        </w:rPr>
+        <w:t>,</w:t>
+      </w:r>
+      <w:r>
+        <w:rPr>
+          <w:color w:val="000000" w:themeColor="text1"/>
+          <w:lang w:val="en-US"/>
+        </w:rPr>
+        <w:t xml:space="preserve"> </w:t>
+      </w:r>
+      <w:r>
+        <w:rPr>
+          <w:color w:val="000000" w:themeColor="text1"/>
+          <w:lang w:val="en-US"/>
+        </w:rPr>
+        <w:t>which would be assigned to the data variable</w:t>
+      </w:r>
+      <w:r>
+        <w:rPr>
+          <w:color w:val="000000" w:themeColor="text1"/>
+          <w:lang w:val="en-US"/>
+        </w:rPr>
+        <w:t xml:space="preserve"> in the subscribe function</w:t>
+      </w:r>
+      <w:r>
+        <w:rPr>
+          <w:color w:val="000000" w:themeColor="text1"/>
+          <w:lang w:val="en-US"/>
+        </w:rPr>
+        <w:t xml:space="preserve">. </w:t>
+      </w:r>
+      <w:r>
+        <w:rPr>
+          <w:color w:val="000000" w:themeColor="text1"/>
+          <w:lang w:val="en-US"/>
+        </w:rPr>
+        <w:t>Below is the solution I created</w:t>
+      </w:r>
+      <w:r>
+        <w:rPr>
+          <w:color w:val="000000" w:themeColor="text1"/>
+          <w:lang w:val="en-US"/>
+        </w:rPr>
+        <w:t>.</w:t>
+      </w:r>
+    </w:p>
+    <w:p>
+      <w:pPr>
+        <w:pStyle w:val="BodyText"/>
+        <w:rPr>
+          <w:color w:val="000000" w:themeColor="text1"/>
+          <w:lang w:val="en-US"/>
+        </w:rPr>
+      </w:pPr>
+      <w:r>
+        <w:rPr>
+          <w:lang w:val="en-US"/>
+        </w:rPr>
+        <w:lastRenderedPageBreak/>
+        <w:drawing>
+          <wp:anchor distT="0" distB="0" distL="114300" distR="114300" simplePos="0" relativeHeight="251659264" behindDoc="0" locked="0" layoutInCell="1" allowOverlap="1" wp14:anchorId="70C9E2DC" wp14:editId="573DABF7">
+            <wp:simplePos x="0" y="0"/>
+            <wp:positionH relativeFrom="margin">
+              <wp:align>left</wp:align>
+            </wp:positionH>
+            <wp:positionV relativeFrom="paragraph">
+              <wp:posOffset>65074</wp:posOffset>
+            </wp:positionV>
+            <wp:extent cx="2343150" cy="1190625"/>
+            <wp:effectExtent l="0" t="0" r="0" b="9525"/>
+            <wp:wrapThrough wrapText="bothSides">
+              <wp:wrapPolygon edited="0">
+                <wp:start x="0" y="0"/>
+                <wp:lineTo x="0" y="21427"/>
+                <wp:lineTo x="21424" y="21427"/>
+                <wp:lineTo x="21424" y="0"/>
+                <wp:lineTo x="0" y="0"/>
+              </wp:wrapPolygon>
+            </wp:wrapThrough>
+            <wp:docPr id="172662368" name="Picture 1" descr="Text&#10;&#10;Description automatically generated"/>
+            <wp:cNvGraphicFramePr>
+              <a:graphicFrameLocks xmlns:a="http://schemas.openxmlformats.org/drawingml/2006/main" noChangeAspect="1"/>
+            </wp:cNvGraphicFramePr>
+            <a:graphic xmlns:a="http://schemas.openxmlformats.org/drawingml/2006/main">
+              <a:graphicData uri="http://schemas.openxmlformats.org/drawingml/2006/picture">
+                <pic:pic xmlns:pic="http://schemas.openxmlformats.org/drawingml/2006/picture">
+                  <pic:nvPicPr>
+                    <pic:cNvPr id="172662368" name="Picture 1" descr="Text&#10;&#10;Description automatically generated"/>
+                    <pic:cNvPicPr/>
+                  </pic:nvPicPr>
+                  <pic:blipFill>
+                    <a:blip r:embed="rId14">
+                      <a:extLst>
+                        <a:ext uri="{28A0092B-C50C-407E-A947-70E740481C1C}">
+                          <a14:useLocalDpi xmlns:a14="http://schemas.microsoft.com/office/drawing/2010/main" val="0"/>
+                        </a:ext>
+                      </a:extLst>
+                    </a:blip>
+                    <a:stretch>
+                      <a:fillRect/>
+                    </a:stretch>
+                  </pic:blipFill>
+                  <pic:spPr>
+                    <a:xfrm>
+                      <a:off x="0" y="0"/>
+                      <a:ext cx="2343150" cy="1190625"/>
+                    </a:xfrm>
+                    <a:prstGeom prst="rect">
+                      <a:avLst/>
+                    </a:prstGeom>
+                  </pic:spPr>
+                </pic:pic>
+              </a:graphicData>
+            </a:graphic>
+          </wp:anchor>
+        </w:drawing>
+      </w:r>
+      <w:r>
+        <w:rPr>
+          <w:color w:val="000000" w:themeColor="text1"/>
+          <w:lang w:val="en-US"/>
+        </w:rPr>
+        <w:t xml:space="preserve">This allowed me to access the </w:t>
+      </w:r>
+      <w:r>
+        <w:rPr>
+          <w:color w:val="000000" w:themeColor="text1"/>
+          <w:lang w:val="en-US"/>
+        </w:rPr>
+        <w:t>‘success’</w:t>
+      </w:r>
+      <w:r>
+        <w:rPr>
+          <w:color w:val="000000" w:themeColor="text1"/>
+          <w:lang w:val="en-US"/>
+        </w:rPr>
+        <w:t xml:space="preserve"> </w:t>
+      </w:r>
+      <w:r>
+        <w:rPr>
+          <w:color w:val="000000" w:themeColor="text1"/>
+          <w:lang w:val="en-US"/>
+        </w:rPr>
+        <w:t xml:space="preserve">property </w:t>
+      </w:r>
+      <w:r>
+        <w:rPr>
+          <w:color w:val="000000" w:themeColor="text1"/>
+          <w:lang w:val="en-US"/>
+        </w:rPr>
+        <w:t>of the data object</w:t>
+      </w:r>
+      <w:r>
+        <w:rPr>
+          <w:color w:val="000000" w:themeColor="text1"/>
+          <w:lang w:val="en-US"/>
+        </w:rPr>
+        <w:t xml:space="preserve"> since it was now of </w:t>
+      </w:r>
+      <w:r>
+        <w:rPr>
+          <w:color w:val="000000" w:themeColor="text1"/>
+          <w:lang w:val="en-US"/>
+        </w:rPr>
+        <w:t xml:space="preserve">the interface </w:t>
+      </w:r>
+      <w:r>
+        <w:rPr>
+          <w:color w:val="000000" w:themeColor="text1"/>
+          <w:lang w:val="en-US"/>
+        </w:rPr>
+        <w:t xml:space="preserve">type </w:t>
+      </w:r>
+      <w:r>
+        <w:rPr>
+          <w:color w:val="000000" w:themeColor="text1"/>
+          <w:lang w:val="en-US"/>
+        </w:rPr>
+        <w:t>‘</w:t>
+      </w:r>
+      <w:r>
+        <w:rPr>
+          <w:color w:val="000000" w:themeColor="text1"/>
+          <w:lang w:val="en-US"/>
+        </w:rPr>
+        <w:t>response</w:t>
+      </w:r>
+      <w:r>
+        <w:rPr>
+          <w:color w:val="000000" w:themeColor="text1"/>
+          <w:lang w:val="en-US"/>
+        </w:rPr>
+        <w:t>’,</w:t>
+      </w:r>
+      <w:r>
+        <w:rPr>
+          <w:color w:val="000000" w:themeColor="text1"/>
+          <w:lang w:val="en-US"/>
+        </w:rPr>
+        <w:t xml:space="preserve"> </w:t>
+      </w:r>
+      <w:r>
+        <w:rPr>
+          <w:color w:val="000000" w:themeColor="text1"/>
+          <w:lang w:val="en-US"/>
+        </w:rPr>
+        <w:t>and it had a property named ‘success’ which is able to be found.</w:t>
+      </w:r>
+    </w:p>
+    <w:p>
+      <w:pPr>
+        <w:pStyle w:val="BodyText"/>
+        <w:rPr>
+          <w:color w:val="FFFFFF" w:themeColor="background1"/>
+          <w:lang w:val="en-US"/>
+        </w:rPr>
+      </w:pPr>
+      <w:r>
+        <w:rPr>
+          <w:color w:val="000000" w:themeColor="text1"/>
+          <w:lang w:val="en-US"/>
+        </w:rPr>
+        <w:t xml:space="preserve">It took me a bit more time to produce this part then previous sections, but I learned a lot more about how to produce elements such as the alert box in angular, and it made me a bit more knowledgeable about TypeScript as well. </w:t>
       </w:r>
     </w:p>
     <w:sectPr>
-      <w:headerReference w:type="default" r:id="rId10"/>
-      <w:footerReference w:type="default" r:id="rId11"/>
+      <w:headerReference w:type="default" r:id="rId15"/>
+      <w:footerReference w:type="default" r:id="rId16"/>
       <w:pgSz w:w="11906" w:h="16838"/>
-      <w:pgMar w:top="1417" w:right="1134" w:bottom="1417" w:left="1134" w:header="720" w:footer="720" w:gutter="0"/>
+      <w:pgMar w:top="720" w:right="720" w:bottom="720" w:left="720" w:header="720" w:footer="720" w:gutter="0"/>
       <w:cols w:space="720"/>
       <w:docGrid w:linePitch="360"/>
     </w:sectPr>
@@ -3720,6 +4805,18 @@
       <w:lang w:eastAsia="en-US"/>
     </w:rPr>
   </w:style>
+  <w:style w:type="character" w:styleId="UnresolvedMention">
+    <w:name w:val="Unresolved Mention"/>
+    <w:basedOn w:val="DefaultParagraphFont"/>
+    <w:uiPriority w:val="99"/>
+    <w:semiHidden/>
+    <w:unhideWhenUsed/>
+    <w:rsid w:val="00104717"/>
+    <w:rPr>
+      <w:color w:val="605E5C"/>
+      <w:shd w:val="clear" w:color="auto" w:fill="E1DFDD"/>
+    </w:rPr>
+  </w:style>
 </w:styles>
 </file>
 
@@ -4019,24 +5116,6 @@
 </file>
 
 <file path=customXml/item1.xml><?xml version="1.0" encoding="utf-8"?>
-<p:properties xmlns:p="http://schemas.microsoft.com/office/2006/metadata/properties" xmlns:xsi="http://www.w3.org/2001/XMLSchema-instance" xmlns:pc="http://schemas.microsoft.com/office/infopath/2007/PartnerControls">
-  <documentManagement>
-    <PublishingExpirationDate xmlns="http://schemas.microsoft.com/sharepoint/v3" xsi:nil="true"/>
-    <PublishingStartDate xmlns="http://schemas.microsoft.com/sharepoint/v3" xsi:nil="true"/>
-  </documentManagement>
-</p:properties>
-</file>
-
-<file path=customXml/item2.xml><?xml version="1.0" encoding="utf-8"?>
-<?mso-contentType ?>
-<FormTemplates xmlns="http://schemas.microsoft.com/sharepoint/v3/contenttype/forms">
-  <Display>DocumentLibraryForm</Display>
-  <Edit>DocumentLibraryForm</Edit>
-  <New>DocumentLibraryForm</New>
-</FormTemplates>
-</file>
-
-<file path=customXml/item3.xml><?xml version="1.0" encoding="utf-8"?>
 <ct:contentTypeSchema xmlns:ct="http://schemas.microsoft.com/office/2006/metadata/contentType" xmlns:ma="http://schemas.microsoft.com/office/2006/metadata/properties/metaAttributes" ct:_="" ma:_="" ma:contentTypeName="Asiakirja" ma:contentTypeID="0x01010017418C401CCB2042A3A99A19F43F356D" ma:contentTypeVersion="1" ma:contentTypeDescription="Luo uusi asiakirja." ma:contentTypeScope="" ma:versionID="f4b075d3ca74a5dbaed73e767a156aa0">
   <xsd:schema xmlns:xsd="http://www.w3.org/2001/XMLSchema" xmlns:p="http://schemas.microsoft.com/office/2006/metadata/properties" xmlns:ns1="http://schemas.microsoft.com/sharepoint/v3" targetNamespace="http://schemas.microsoft.com/office/2006/metadata/properties" ma:root="true" ma:fieldsID="4340a008e99365d80b71206bae222996" ns1:_="">
     <xsd:import namespace="http://schemas.microsoft.com/sharepoint/v3"/>
@@ -4102,25 +5181,25 @@
 </ct:contentTypeSchema>
 </file>
 
-<file path=customXml/itemProps1.xml><?xml version="1.0" encoding="utf-8"?>
-<ds:datastoreItem xmlns:ds="http://schemas.openxmlformats.org/officeDocument/2006/customXml" ds:itemID="{FA8F0064-303C-446D-896E-46EEB9A79DC3}">
-  <ds:schemaRefs>
-    <ds:schemaRef ds:uri="http://schemas.microsoft.com/office/2006/metadata/properties"/>
-    <ds:schemaRef ds:uri="http://schemas.microsoft.com/office/infopath/2007/PartnerControls"/>
-    <ds:schemaRef ds:uri="http://schemas.microsoft.com/sharepoint/v3"/>
-  </ds:schemaRefs>
-</ds:datastoreItem>
+<file path=customXml/item2.xml><?xml version="1.0" encoding="utf-8"?>
+<?mso-contentType ?>
+<FormTemplates xmlns="http://schemas.microsoft.com/sharepoint/v3/contenttype/forms">
+  <Display>DocumentLibraryForm</Display>
+  <Edit>DocumentLibraryForm</Edit>
+  <New>DocumentLibraryForm</New>
+</FormTemplates>
 </file>
 
-<file path=customXml/itemProps2.xml><?xml version="1.0" encoding="utf-8"?>
-<ds:datastoreItem xmlns:ds="http://schemas.openxmlformats.org/officeDocument/2006/customXml" ds:itemID="{13FBD2FA-5696-460D-A278-9A302A0F72AE}">
-  <ds:schemaRefs>
-    <ds:schemaRef ds:uri="http://schemas.microsoft.com/sharepoint/v3/contenttype/forms"/>
-  </ds:schemaRefs>
-</ds:datastoreItem>
+<file path=customXml/item3.xml><?xml version="1.0" encoding="utf-8"?>
+<p:properties xmlns:p="http://schemas.microsoft.com/office/2006/metadata/properties" xmlns:xsi="http://www.w3.org/2001/XMLSchema-instance" xmlns:pc="http://schemas.microsoft.com/office/infopath/2007/PartnerControls">
+  <documentManagement>
+    <PublishingExpirationDate xmlns="http://schemas.microsoft.com/sharepoint/v3" xsi:nil="true"/>
+    <PublishingStartDate xmlns="http://schemas.microsoft.com/sharepoint/v3" xsi:nil="true"/>
+  </documentManagement>
+</p:properties>
 </file>
 
-<file path=customXml/itemProps3.xml><?xml version="1.0" encoding="utf-8"?>
+<file path=customXml/itemProps1.xml><?xml version="1.0" encoding="utf-8"?>
 <ds:datastoreItem xmlns:ds="http://schemas.openxmlformats.org/officeDocument/2006/customXml" ds:itemID="{B9A87442-5A7B-46FD-BD28-170CE9B7256F}">
   <ds:schemaRefs>
     <ds:schemaRef ds:uri="http://schemas.microsoft.com/office/2006/metadata/contentType"/>
@@ -4135,4 +5214,22 @@
     <ds:schemaRef ds:uri="http://schemas.microsoft.com/office/internal/2005/internalDocumentation"/>
   </ds:schemaRefs>
 </ds:datastoreItem>
+</file>
+
+<file path=customXml/itemProps2.xml><?xml version="1.0" encoding="utf-8"?>
+<ds:datastoreItem xmlns:ds="http://schemas.openxmlformats.org/officeDocument/2006/customXml" ds:itemID="{13FBD2FA-5696-460D-A278-9A302A0F72AE}">
+  <ds:schemaRefs>
+    <ds:schemaRef ds:uri="http://schemas.microsoft.com/sharepoint/v3/contenttype/forms"/>
+  </ds:schemaRefs>
+</ds:datastoreItem>
+</file>
+
+<file path=customXml/itemProps3.xml><?xml version="1.0" encoding="utf-8"?>
+<ds:datastoreItem xmlns:ds="http://schemas.openxmlformats.org/officeDocument/2006/customXml" ds:itemID="{FA8F0064-303C-446D-896E-46EEB9A79DC3}">
+  <ds:schemaRefs>
+    <ds:schemaRef ds:uri="http://schemas.microsoft.com/office/2006/metadata/properties"/>
+    <ds:schemaRef ds:uri="http://schemas.microsoft.com/office/infopath/2007/PartnerControls"/>
+    <ds:schemaRef ds:uri="http://schemas.microsoft.com/sharepoint/v3"/>
+  </ds:schemaRefs>
+</ds:datastoreItem>
 </file>
</xml_diff>

<commit_message>
Part 9 of mean-stack finished
</commit_message>
<xml_diff>
--- a/Documentation/Learning diary.docx
+++ b/Documentation/Learning diary.docx
@@ -176,7 +176,6 @@
           <w:lang w:val="en-US"/>
         </w:rPr>
       </w:pPr>
-      <w:proofErr w:type="spellStart"/>
       <w:r>
         <w:rPr>
           <w:rFonts w:ascii="Times New Roman" w:hAnsi="Times New Roman" w:cs="Times New Roman"/>
@@ -185,9 +184,8 @@
           <w:szCs w:val="24"/>
           <w:lang w:val="en-US"/>
         </w:rPr>
-        <w:t>Sofware</w:t>
-      </w:r>
-      <w:proofErr w:type="spellEnd"/>
+        <w:t>Software</w:t>
+      </w:r>
       <w:r>
         <w:rPr>
           <w:rFonts w:ascii="Times New Roman" w:hAnsi="Times New Roman" w:cs="Times New Roman"/>
@@ -2052,6 +2050,7 @@
       </w:pPr>
       <w:r>
         <w:rPr>
+          <w:noProof/>
           <w:lang w:val="en-US"/>
         </w:rPr>
         <w:drawing>
@@ -2128,6 +2127,7 @@
       </w:pPr>
       <w:r>
         <w:rPr>
+          <w:noProof/>
           <w:lang w:val="en-US"/>
         </w:rPr>
         <w:drawing>
@@ -2231,6 +2231,7 @@
       </w:pPr>
       <w:r>
         <w:rPr>
+          <w:noProof/>
           <w:lang w:val="en-US"/>
         </w:rPr>
         <w:drawing>
@@ -2320,35 +2321,7 @@
           <w:color w:val="FF0000"/>
           <w:lang w:val="en-US"/>
         </w:rPr>
-        <w:t>‘</w:t>
-      </w:r>
-      <w:r>
-        <w:rPr>
-          <w:color w:val="FF0000"/>
-          <w:lang w:val="en-US"/>
-        </w:rPr>
-        <w:t>property</w:t>
-      </w:r>
-      <w:r>
-        <w:rPr>
-          <w:color w:val="FF0000"/>
-          <w:lang w:val="en-US"/>
-        </w:rPr>
-        <w:t xml:space="preserve"> “success”</w:t>
-      </w:r>
-      <w:r>
-        <w:rPr>
-          <w:color w:val="FF0000"/>
-          <w:lang w:val="en-US"/>
-        </w:rPr>
-        <w:t xml:space="preserve"> does not exist on type object</w:t>
-      </w:r>
-      <w:r>
-        <w:rPr>
-          <w:color w:val="FF0000"/>
-          <w:lang w:val="en-US"/>
-        </w:rPr>
-        <w:t>’</w:t>
+        <w:t>‘property “success” does not exist on type object’</w:t>
       </w:r>
       <w:r>
         <w:rPr>
@@ -2487,6 +2460,7 @@
       </w:pPr>
       <w:r>
         <w:rPr>
+          <w:noProof/>
           <w:lang w:val="en-US"/>
         </w:rPr>
         <w:lastRenderedPageBreak/>
@@ -2644,21 +2618,414 @@
       <w:pPr>
         <w:pStyle w:val="BodyText"/>
         <w:rPr>
+          <w:color w:val="000000" w:themeColor="text1"/>
+          <w:lang w:val="en-US"/>
+        </w:rPr>
+      </w:pPr>
+      <w:r>
+        <w:rPr>
+          <w:color w:val="000000" w:themeColor="text1"/>
+          <w:lang w:val="en-US"/>
+        </w:rPr>
+        <w:t xml:space="preserve">It took me a bit more time to produce this part then previous sections, but I learned a lot more about how to produce elements such as the alert box in angular, and it made me a bit more knowledgeable about TypeScript as well. </w:t>
+      </w:r>
+    </w:p>
+    <w:p>
+      <w:pPr>
+        <w:pStyle w:val="BodyText"/>
+        <w:rPr>
+          <w:color w:val="000000" w:themeColor="text1"/>
+          <w:lang w:val="en-US"/>
+        </w:rPr>
+      </w:pPr>
+    </w:p>
+    <w:p>
+      <w:pPr>
+        <w:pStyle w:val="BodyText"/>
+        <w:rPr>
+          <w:color w:val="000000" w:themeColor="text1"/>
+          <w:lang w:val="en-US"/>
+        </w:rPr>
+      </w:pPr>
+      <w:r>
+        <w:rPr>
+          <w:color w:val="000000" w:themeColor="text1"/>
+          <w:lang w:val="en-US"/>
+        </w:rPr>
+        <w:t>04.04.2023</w:t>
+      </w:r>
+    </w:p>
+    <w:p>
+      <w:pPr>
+        <w:pStyle w:val="BodyText"/>
+        <w:rPr>
+          <w:color w:val="000000" w:themeColor="text1"/>
+          <w:lang w:val="en-US"/>
+        </w:rPr>
+      </w:pPr>
+      <w:r>
+        <w:rPr>
+          <w:color w:val="000000" w:themeColor="text1"/>
+          <w:lang w:val="en-US"/>
+        </w:rPr>
+        <w:t xml:space="preserve">Today I continued the part 9 of the angular tutorial and completed the necessary parts of it and also I created my own component of the FlashMessages service, which was made in the last video. In the last session I hard coded the div element into each file, but today I made </w:t>
+      </w:r>
+      <w:r>
+        <w:rPr>
+          <w:color w:val="000000" w:themeColor="text1"/>
+          <w:lang w:val="en-US"/>
+        </w:rPr>
+        <w:t xml:space="preserve">it into </w:t>
+      </w:r>
+      <w:r>
+        <w:rPr>
+          <w:color w:val="000000" w:themeColor="text1"/>
+          <w:lang w:val="en-US"/>
+        </w:rPr>
+        <w:t>its own component</w:t>
+      </w:r>
+      <w:r>
+        <w:rPr>
+          <w:color w:val="000000" w:themeColor="text1"/>
+          <w:lang w:val="en-US"/>
+        </w:rPr>
+        <w:t xml:space="preserve"> called</w:t>
+      </w:r>
+      <w:r>
+        <w:rPr>
+          <w:color w:val="000000" w:themeColor="text1"/>
+          <w:lang w:val="en-US"/>
+        </w:rPr>
+        <w:t xml:space="preserve"> &lt;</w:t>
+      </w:r>
+      <w:proofErr w:type="spellStart"/>
+      <w:r>
+        <w:rPr>
+          <w:color w:val="000000" w:themeColor="text1"/>
+          <w:lang w:val="en-US"/>
+        </w:rPr>
+        <w:t>alertbox</w:t>
+      </w:r>
+      <w:proofErr w:type="spellEnd"/>
+      <w:r>
+        <w:rPr>
+          <w:color w:val="000000" w:themeColor="text1"/>
+          <w:lang w:val="en-US"/>
+        </w:rPr>
+        <w:t xml:space="preserve">&gt;, which I could add to the register, login pages, and to the navbar when logging out. </w:t>
+      </w:r>
+      <w:r>
+        <w:rPr>
+          <w:color w:val="000000" w:themeColor="text1"/>
+          <w:lang w:val="en-US"/>
+        </w:rPr>
+        <w:t xml:space="preserve">Example of the component in the login page below.  </w:t>
+      </w:r>
+    </w:p>
+    <w:p>
+      <w:pPr>
+        <w:pStyle w:val="BodyText"/>
+        <w:keepNext/>
+      </w:pPr>
+      <w:r>
+        <w:rPr>
           <w:color w:val="FFFFFF" w:themeColor="background1"/>
           <w:lang w:val="en-US"/>
         </w:rPr>
-      </w:pPr>
-      <w:r>
-        <w:rPr>
-          <w:color w:val="000000" w:themeColor="text1"/>
-          <w:lang w:val="en-US"/>
-        </w:rPr>
-        <w:t xml:space="preserve">It took me a bit more time to produce this part then previous sections, but I learned a lot more about how to produce elements such as the alert box in angular, and it made me a bit more knowledgeable about TypeScript as well. </w:t>
+        <w:drawing>
+          <wp:inline distT="0" distB="0" distL="0" distR="0" wp14:anchorId="61A98078" wp14:editId="3EB25582">
+            <wp:extent cx="5477639" cy="523948"/>
+            <wp:effectExtent l="0" t="0" r="8890" b="9525"/>
+            <wp:docPr id="412284535" name="Picture 1" descr="Text&#10;&#10;Description automatically generated"/>
+            <wp:cNvGraphicFramePr>
+              <a:graphicFrameLocks xmlns:a="http://schemas.openxmlformats.org/drawingml/2006/main" noChangeAspect="1"/>
+            </wp:cNvGraphicFramePr>
+            <a:graphic xmlns:a="http://schemas.openxmlformats.org/drawingml/2006/main">
+              <a:graphicData uri="http://schemas.openxmlformats.org/drawingml/2006/picture">
+                <pic:pic xmlns:pic="http://schemas.openxmlformats.org/drawingml/2006/picture">
+                  <pic:nvPicPr>
+                    <pic:cNvPr id="412284535" name="Picture 1" descr="Text&#10;&#10;Description automatically generated"/>
+                    <pic:cNvPicPr/>
+                  </pic:nvPicPr>
+                  <pic:blipFill>
+                    <a:blip r:embed="rId15"/>
+                    <a:stretch>
+                      <a:fillRect/>
+                    </a:stretch>
+                  </pic:blipFill>
+                  <pic:spPr>
+                    <a:xfrm>
+                      <a:off x="0" y="0"/>
+                      <a:ext cx="5477639" cy="523948"/>
+                    </a:xfrm>
+                    <a:prstGeom prst="rect">
+                      <a:avLst/>
+                    </a:prstGeom>
+                  </pic:spPr>
+                </pic:pic>
+              </a:graphicData>
+            </a:graphic>
+          </wp:inline>
+        </w:drawing>
+      </w:r>
+    </w:p>
+    <w:p>
+      <w:pPr>
+        <w:pStyle w:val="Caption"/>
+        <w:jc w:val="both"/>
+        <w:rPr>
+          <w:i w:val="0"/>
+          <w:iCs w:val="0"/>
+          <w:lang w:val="en-US"/>
+        </w:rPr>
+      </w:pPr>
+      <w:r>
+        <w:rPr>
+          <w:i w:val="0"/>
+          <w:iCs w:val="0"/>
+          <w:lang w:val="en-US"/>
+        </w:rPr>
+        <w:t>Alertbox-component inside of the l</w:t>
+      </w:r>
+      <w:r>
+        <w:rPr>
+          <w:i w:val="0"/>
+          <w:iCs w:val="0"/>
+          <w:lang w:val="en-US"/>
+        </w:rPr>
+        <w:t>ogin page</w:t>
+      </w:r>
+    </w:p>
+    <w:p>
+      <w:pPr>
+        <w:rPr>
+          <w:lang w:val="en-US"/>
+        </w:rPr>
+      </w:pPr>
+      <w:r>
+        <w:rPr>
+          <w:lang w:val="en-US"/>
+        </w:rPr>
+        <w:t xml:space="preserve">This was a bit easier to implement than the hard coded div, which mimicked the functionality. </w:t>
+      </w:r>
+      <w:r>
+        <w:rPr>
+          <w:lang w:val="en-US"/>
+        </w:rPr>
+        <w:t xml:space="preserve">There was </w:t>
+      </w:r>
+      <w:r>
+        <w:rPr>
+          <w:lang w:val="en-US"/>
+        </w:rPr>
+        <w:t xml:space="preserve">still </w:t>
+      </w:r>
+      <w:r>
+        <w:rPr>
+          <w:lang w:val="en-US"/>
+        </w:rPr>
+        <w:t xml:space="preserve">a bit </w:t>
+      </w:r>
+      <w:r>
+        <w:rPr>
+          <w:lang w:val="en-US"/>
+        </w:rPr>
+        <w:t>of</w:t>
+      </w:r>
+      <w:r>
+        <w:rPr>
+          <w:lang w:val="en-US"/>
+        </w:rPr>
+        <w:t xml:space="preserve"> work </w:t>
+      </w:r>
+      <w:r>
+        <w:rPr>
+          <w:lang w:val="en-US"/>
+        </w:rPr>
+        <w:t>required to</w:t>
+      </w:r>
+      <w:r>
+        <w:rPr>
+          <w:lang w:val="en-US"/>
+        </w:rPr>
+        <w:t xml:space="preserve"> add this to each page, as there </w:t>
+      </w:r>
+      <w:r>
+        <w:rPr>
+          <w:lang w:val="en-US"/>
+        </w:rPr>
+        <w:t>were</w:t>
+      </w:r>
+      <w:r>
+        <w:rPr>
+          <w:lang w:val="en-US"/>
+        </w:rPr>
+        <w:t xml:space="preserve"> a few lines of code that needed to be added to </w:t>
+      </w:r>
+      <w:r>
+        <w:rPr>
+          <w:lang w:val="en-US"/>
+        </w:rPr>
+        <w:t xml:space="preserve">the component to make it work, including </w:t>
+      </w:r>
+      <w:r>
+        <w:rPr>
+          <w:lang w:val="en-US"/>
+        </w:rPr>
+        <w:t>mak</w:t>
+      </w:r>
+      <w:r>
+        <w:rPr>
+          <w:lang w:val="en-US"/>
+        </w:rPr>
+        <w:t>ing</w:t>
+      </w:r>
+      <w:r>
+        <w:rPr>
+          <w:lang w:val="en-US"/>
+        </w:rPr>
+        <w:t xml:space="preserve"> the alert show</w:t>
+      </w:r>
+      <w:r>
+        <w:rPr>
+          <w:lang w:val="en-US"/>
+        </w:rPr>
+        <w:t xml:space="preserve"> up, set the alert message,</w:t>
+      </w:r>
+      <w:r>
+        <w:rPr>
+          <w:lang w:val="en-US"/>
+        </w:rPr>
+        <w:t xml:space="preserve"> and then </w:t>
+      </w:r>
+      <w:r>
+        <w:rPr>
+          <w:lang w:val="en-US"/>
+        </w:rPr>
+        <w:t xml:space="preserve">finally make the alert disappear </w:t>
+      </w:r>
+      <w:r>
+        <w:rPr>
+          <w:lang w:val="en-US"/>
+        </w:rPr>
+        <w:t xml:space="preserve">after a couple seconds. I used the setTimeout() method to set the showError variable to false after a couple seconds, so it would make it work somewhat similarly to the FlashMessagesModule service, which didn’t work last time. </w:t>
+      </w:r>
+    </w:p>
+    <w:p>
+      <w:pPr>
+        <w:rPr>
+          <w:lang w:val="en-US"/>
+        </w:rPr>
+      </w:pPr>
+    </w:p>
+    <w:p>
+      <w:pPr>
+        <w:rPr>
+          <w:lang w:val="en-US"/>
+        </w:rPr>
+      </w:pPr>
+      <w:r>
+        <w:rPr>
+          <w:lang w:val="en-US"/>
+        </w:rPr>
+        <w:t>There was one part in the video which I had a bit of difficulty producing, which was the ‘angular2-jwt’ library, which I could not get to work. When I tried to install the library with npm, it complained about some dependencies not being correct, and using the –force or –legacy-peer-deps options did not work either. I ended up using a newer library called ‘</w:t>
+      </w:r>
+      <w:r>
+        <w:rPr>
+          <w:lang w:val="en-US"/>
+        </w:rPr>
+        <w:t>@auth0/angular-jwt</w:t>
+      </w:r>
+      <w:r>
+        <w:rPr>
+          <w:lang w:val="en-US"/>
+        </w:rPr>
+        <w:t xml:space="preserve">’, which seems to be a newer version of the other one and it worked almost the same. There was some setting up required to get the functionality to work the same way as in the video, but the library documentation was easy to follow to make it work. </w:t>
+      </w:r>
+      <w:r>
+        <w:rPr>
+          <w:lang w:val="en-US"/>
+        </w:rPr>
+        <w:t xml:space="preserve">The only thing that needed to be changed was </w:t>
+      </w:r>
+      <w:r>
+        <w:rPr>
+          <w:lang w:val="en-US"/>
+        </w:rPr>
+        <w:t>to add</w:t>
+      </w:r>
+      <w:r>
+        <w:rPr>
+          <w:lang w:val="en-US"/>
+        </w:rPr>
+        <w:t xml:space="preserve"> a few lines of code into the app.module.ts file and it worked flawlessly. Other than this library, the rest of the features were easier to create and I was able to follow the video to make the functionality. I added the functionality to login and logout of the website, and in the case of logging in the JWT token would be saved to </w:t>
+      </w:r>
+      <w:r>
+        <w:rPr>
+          <w:lang w:val="en-US"/>
+        </w:rPr>
+        <w:t>LocalStorage</w:t>
+      </w:r>
+      <w:r>
+        <w:rPr>
+          <w:lang w:val="en-US"/>
+        </w:rPr>
+        <w:t xml:space="preserve"> so that it can be retrieved with the angular-jwt service, to check if it’s valid. The logout feature would remove the JWT-token from </w:t>
+      </w:r>
+      <w:r>
+        <w:rPr>
+          <w:lang w:val="en-US"/>
+        </w:rPr>
+        <w:t>L</w:t>
+      </w:r>
+      <w:r>
+        <w:rPr>
+          <w:lang w:val="en-US"/>
+        </w:rPr>
+        <w:t>ocal</w:t>
+      </w:r>
+      <w:r>
+        <w:rPr>
+          <w:lang w:val="en-US"/>
+        </w:rPr>
+        <w:t>S</w:t>
+      </w:r>
+      <w:r>
+        <w:rPr>
+          <w:lang w:val="en-US"/>
+        </w:rPr>
+        <w:t xml:space="preserve">torage and make you log out of the website. I also added checks for the buttons in the navbar, and made the login and register buttons disappear if the user was already logged in. Additionally the dashboard and profile buttons would be hidden if the user isn’t logged in, and logging in would make the buttons appear. I also created a simple layout of the profile and dashboard which were also produced in the video. </w:t>
+      </w:r>
+    </w:p>
+    <w:p>
+      <w:pPr>
+        <w:rPr>
+          <w:lang w:val="en-US"/>
+        </w:rPr>
+      </w:pPr>
+    </w:p>
+    <w:p>
+      <w:pPr>
+        <w:rPr>
+          <w:lang w:val="en-US"/>
+        </w:rPr>
+      </w:pPr>
+      <w:r>
+        <w:rPr>
+          <w:lang w:val="en-US"/>
+        </w:rPr>
+        <w:t xml:space="preserve">Most of the features in this part were quite simple to produce, as I had previous experience with a similar thing from the Advanced Web Programming course, where we also used JWT-tokens and LocalStorage to store and get the tokens for authentication. </w:t>
+      </w:r>
+      <w:r>
+        <w:rPr>
+          <w:lang w:val="en-US"/>
+        </w:rPr>
+        <w:t xml:space="preserve">The skills from that course made it easy to understand what was needed to make this part of the program work. </w:t>
       </w:r>
     </w:p>
     <w:sectPr>
-      <w:headerReference w:type="default" r:id="rId15"/>
-      <w:footerReference w:type="default" r:id="rId16"/>
+      <w:headerReference w:type="default" r:id="rId16"/>
+      <w:footerReference w:type="default" r:id="rId17"/>
       <w:pgSz w:w="11906" w:h="16838"/>
       <w:pgMar w:top="720" w:right="720" w:bottom="720" w:left="720" w:header="720" w:footer="720" w:gutter="0"/>
       <w:cols w:space="720"/>
@@ -4817,6 +5184,24 @@
       <w:shd w:val="clear" w:color="auto" w:fill="E1DFDD"/>
     </w:rPr>
   </w:style>
+  <w:style w:type="paragraph" w:styleId="Caption">
+    <w:name w:val="caption"/>
+    <w:basedOn w:val="Normal"/>
+    <w:next w:val="Normal"/>
+    <w:unhideWhenUsed/>
+    <w:qFormat/>
+    <w:rsid w:val="00B802E0"/>
+    <w:pPr>
+      <w:spacing w:after="200"/>
+    </w:pPr>
+    <w:rPr>
+      <w:i/>
+      <w:iCs/>
+      <w:color w:val="44546A" w:themeColor="text2"/>
+      <w:sz w:val="18"/>
+      <w:szCs w:val="18"/>
+    </w:rPr>
+  </w:style>
 </w:styles>
 </file>
 
@@ -5116,6 +5501,15 @@
 </file>
 
 <file path=customXml/item1.xml><?xml version="1.0" encoding="utf-8"?>
+<?mso-contentType ?>
+<FormTemplates xmlns="http://schemas.microsoft.com/sharepoint/v3/contenttype/forms">
+  <Display>DocumentLibraryForm</Display>
+  <Edit>DocumentLibraryForm</Edit>
+  <New>DocumentLibraryForm</New>
+</FormTemplates>
+</file>
+
+<file path=customXml/item2.xml><?xml version="1.0" encoding="utf-8"?>
 <ct:contentTypeSchema xmlns:ct="http://schemas.microsoft.com/office/2006/metadata/contentType" xmlns:ma="http://schemas.microsoft.com/office/2006/metadata/properties/metaAttributes" ct:_="" ma:_="" ma:contentTypeName="Asiakirja" ma:contentTypeID="0x01010017418C401CCB2042A3A99A19F43F356D" ma:contentTypeVersion="1" ma:contentTypeDescription="Luo uusi asiakirja." ma:contentTypeScope="" ma:versionID="f4b075d3ca74a5dbaed73e767a156aa0">
   <xsd:schema xmlns:xsd="http://www.w3.org/2001/XMLSchema" xmlns:p="http://schemas.microsoft.com/office/2006/metadata/properties" xmlns:ns1="http://schemas.microsoft.com/sharepoint/v3" targetNamespace="http://schemas.microsoft.com/office/2006/metadata/properties" ma:root="true" ma:fieldsID="4340a008e99365d80b71206bae222996" ns1:_="">
     <xsd:import namespace="http://schemas.microsoft.com/sharepoint/v3"/>
@@ -5181,15 +5575,6 @@
 </ct:contentTypeSchema>
 </file>
 
-<file path=customXml/item2.xml><?xml version="1.0" encoding="utf-8"?>
-<?mso-contentType ?>
-<FormTemplates xmlns="http://schemas.microsoft.com/sharepoint/v3/contenttype/forms">
-  <Display>DocumentLibraryForm</Display>
-  <Edit>DocumentLibraryForm</Edit>
-  <New>DocumentLibraryForm</New>
-</FormTemplates>
-</file>
-
 <file path=customXml/item3.xml><?xml version="1.0" encoding="utf-8"?>
 <p:properties xmlns:p="http://schemas.microsoft.com/office/2006/metadata/properties" xmlns:xsi="http://www.w3.org/2001/XMLSchema-instance" xmlns:pc="http://schemas.microsoft.com/office/infopath/2007/PartnerControls">
   <documentManagement>
@@ -5200,6 +5585,14 @@
 </file>
 
 <file path=customXml/itemProps1.xml><?xml version="1.0" encoding="utf-8"?>
+<ds:datastoreItem xmlns:ds="http://schemas.openxmlformats.org/officeDocument/2006/customXml" ds:itemID="{13FBD2FA-5696-460D-A278-9A302A0F72AE}">
+  <ds:schemaRefs>
+    <ds:schemaRef ds:uri="http://schemas.microsoft.com/sharepoint/v3/contenttype/forms"/>
+  </ds:schemaRefs>
+</ds:datastoreItem>
+</file>
+
+<file path=customXml/itemProps2.xml><?xml version="1.0" encoding="utf-8"?>
 <ds:datastoreItem xmlns:ds="http://schemas.openxmlformats.org/officeDocument/2006/customXml" ds:itemID="{B9A87442-5A7B-46FD-BD28-170CE9B7256F}">
   <ds:schemaRefs>
     <ds:schemaRef ds:uri="http://schemas.microsoft.com/office/2006/metadata/contentType"/>
@@ -5216,14 +5609,6 @@
 </ds:datastoreItem>
 </file>
 
-<file path=customXml/itemProps2.xml><?xml version="1.0" encoding="utf-8"?>
-<ds:datastoreItem xmlns:ds="http://schemas.openxmlformats.org/officeDocument/2006/customXml" ds:itemID="{13FBD2FA-5696-460D-A278-9A302A0F72AE}">
-  <ds:schemaRefs>
-    <ds:schemaRef ds:uri="http://schemas.microsoft.com/sharepoint/v3/contenttype/forms"/>
-  </ds:schemaRefs>
-</ds:datastoreItem>
-</file>
-
 <file path=customXml/itemProps3.xml><?xml version="1.0" encoding="utf-8"?>
 <ds:datastoreItem xmlns:ds="http://schemas.openxmlformats.org/officeDocument/2006/customXml" ds:itemID="{FA8F0064-303C-446D-896E-46EEB9A79DC3}">
   <ds:schemaRefs>

</xml_diff>

<commit_message>
Added notes functionality into dashboard page
</commit_message>
<xml_diff>
--- a/Documentation/Learning diary.docx
+++ b/Documentation/Learning diary.docx
@@ -2729,6 +2729,7 @@
       </w:pPr>
       <w:r>
         <w:rPr>
+          <w:noProof/>
           <w:color w:val="FFFFFF" w:themeColor="background1"/>
           <w:lang w:val="en-US"/>
         </w:rPr>
@@ -3021,6 +3022,240 @@
           <w:lang w:val="en-US"/>
         </w:rPr>
         <w:t xml:space="preserve">The skills from that course made it easy to understand what was needed to make this part of the program work. </w:t>
+      </w:r>
+    </w:p>
+    <w:p>
+      <w:pPr>
+        <w:rPr>
+          <w:lang w:val="en-US"/>
+        </w:rPr>
+      </w:pPr>
+    </w:p>
+    <w:p>
+      <w:pPr>
+        <w:rPr>
+          <w:lang w:val="en-US"/>
+        </w:rPr>
+      </w:pPr>
+      <w:r>
+        <w:rPr>
+          <w:lang w:val="en-US"/>
+        </w:rPr>
+        <w:t>05.04.2023</w:t>
+      </w:r>
+    </w:p>
+    <w:p>
+      <w:pPr>
+        <w:rPr>
+          <w:lang w:val="en-US"/>
+        </w:rPr>
+      </w:pPr>
+    </w:p>
+    <w:p>
+      <w:pPr>
+        <w:rPr>
+          <w:lang w:val="en-US"/>
+        </w:rPr>
+      </w:pPr>
+      <w:r>
+        <w:rPr>
+          <w:lang w:val="en-US"/>
+        </w:rPr>
+        <w:t xml:space="preserve">The MAIN-stack project seems to be about finished at this point and the only remaining thing in the tutorial was to deploy the page. Though I didn’t want to do the deployment with Heroku since the service has since changed to require a credit card to verify your account and get the option to deploy webpages. Instead of doing the deployment I decided to add some extra features into the application, so I added functionality into the dashboard page since it was left empty in the tutorial. Into the dashboard I added the functionality to add and remove notes, so you can save them and delete them later whenever you don’t need them anymore. I added the notes </w:t>
+      </w:r>
+      <w:r>
+        <w:rPr>
+          <w:lang w:val="en-US"/>
+        </w:rPr>
+        <w:t xml:space="preserve">to be saved into the same </w:t>
+      </w:r>
+      <w:r>
+        <w:rPr>
+          <w:lang w:val="en-US"/>
+        </w:rPr>
+        <w:t xml:space="preserve">mongoose model </w:t>
+      </w:r>
+      <w:r>
+        <w:rPr>
+          <w:lang w:val="en-US"/>
+        </w:rPr>
+        <w:t xml:space="preserve">as the user information </w:t>
+      </w:r>
+      <w:r>
+        <w:rPr>
+          <w:lang w:val="en-US"/>
+        </w:rPr>
+        <w:t xml:space="preserve">so that they would be saved into the </w:t>
+      </w:r>
+      <w:r>
+        <w:rPr>
+          <w:lang w:val="en-US"/>
+        </w:rPr>
+        <w:t xml:space="preserve">same place as the </w:t>
+      </w:r>
+      <w:r>
+        <w:rPr>
+          <w:lang w:val="en-US"/>
+        </w:rPr>
+        <w:t xml:space="preserve">user </w:t>
+      </w:r>
+      <w:r>
+        <w:rPr>
+          <w:lang w:val="en-US"/>
+        </w:rPr>
+        <w:t>data,</w:t>
+      </w:r>
+      <w:r>
+        <w:rPr>
+          <w:lang w:val="en-US"/>
+        </w:rPr>
+        <w:t xml:space="preserve"> </w:t>
+      </w:r>
+      <w:r>
+        <w:rPr>
+          <w:lang w:val="en-US"/>
+        </w:rPr>
+        <w:t>and it would be easy to retrieve</w:t>
+      </w:r>
+      <w:r>
+        <w:rPr>
+          <w:lang w:val="en-US"/>
+        </w:rPr>
+        <w:t xml:space="preserve">. To make it possible to add and remove notes, I added some new routes into the app routers file, so that the application could make requests into the server and do the post and delete requests to </w:t>
+      </w:r>
+      <w:r>
+        <w:rPr>
+          <w:lang w:val="en-US"/>
+        </w:rPr>
+        <w:t>manage</w:t>
+      </w:r>
+      <w:r>
+        <w:rPr>
+          <w:lang w:val="en-US"/>
+        </w:rPr>
+        <w:t xml:space="preserve"> specific notes from the user data. </w:t>
+      </w:r>
+      <w:r>
+        <w:rPr>
+          <w:lang w:val="en-US"/>
+        </w:rPr>
+        <w:t xml:space="preserve">To make the notes show up on the dashboard page, </w:t>
+      </w:r>
+      <w:r>
+        <w:rPr>
+          <w:lang w:val="en-US"/>
+        </w:rPr>
+        <w:t>I made a for</w:t>
+      </w:r>
+      <w:r>
+        <w:rPr>
+          <w:lang w:val="en-US"/>
+        </w:rPr>
+        <w:t>-</w:t>
+      </w:r>
+      <w:r>
+        <w:rPr>
+          <w:lang w:val="en-US"/>
+        </w:rPr>
+        <w:t xml:space="preserve">loop </w:t>
+      </w:r>
+      <w:r>
+        <w:rPr>
+          <w:lang w:val="en-US"/>
+        </w:rPr>
+        <w:t xml:space="preserve">into an unordered list </w:t>
+      </w:r>
+      <w:r>
+        <w:rPr>
+          <w:lang w:val="en-US"/>
+        </w:rPr>
+        <w:t xml:space="preserve">to display all of the notes in </w:t>
+      </w:r>
+      <w:r>
+        <w:rPr>
+          <w:lang w:val="en-US"/>
+        </w:rPr>
+        <w:t xml:space="preserve">a </w:t>
+      </w:r>
+      <w:r>
+        <w:rPr>
+          <w:lang w:val="en-US"/>
+        </w:rPr>
+        <w:t xml:space="preserve">list, and </w:t>
+      </w:r>
+      <w:r>
+        <w:rPr>
+          <w:lang w:val="en-US"/>
+        </w:rPr>
+        <w:t>I made it</w:t>
+      </w:r>
+      <w:r>
+        <w:rPr>
+          <w:lang w:val="en-US"/>
+        </w:rPr>
+        <w:t xml:space="preserve"> show the date the note was submitted and the </w:t>
+      </w:r>
+      <w:r>
+        <w:rPr>
+          <w:lang w:val="en-US"/>
+        </w:rPr>
+        <w:t xml:space="preserve">note’s </w:t>
+      </w:r>
+      <w:r>
+        <w:rPr>
+          <w:lang w:val="en-US"/>
+        </w:rPr>
+        <w:t xml:space="preserve">message after. </w:t>
+      </w:r>
+      <w:r>
+        <w:rPr>
+          <w:lang w:val="en-US"/>
+        </w:rPr>
+        <w:t xml:space="preserve">I also added a delete button at the end of the message, which after clicking will trigger a delete request to be sent to the server, which will remove that specific note. </w:t>
+      </w:r>
+      <w:r>
+        <w:rPr>
+          <w:lang w:val="en-US"/>
+        </w:rPr>
+        <w:t xml:space="preserve">I </w:t>
+      </w:r>
+      <w:r>
+        <w:rPr>
+          <w:lang w:val="en-US"/>
+        </w:rPr>
+        <w:t xml:space="preserve">was pretty familiar with how to produce new elements into the webpage thanks to the tutorial, so it was pretty straight forward to add this functionality. I think I have gotten the hang of how to use Angular to create working websites. Adding this functionality was a good test for me to see if I’ve gotten any better at using Angular, which I think I have after </w:t>
+      </w:r>
+      <w:r>
+        <w:rPr>
+          <w:lang w:val="en-US"/>
+        </w:rPr>
+        <w:t xml:space="preserve">producing the functionality of the MEAN-stack </w:t>
+      </w:r>
+      <w:r>
+        <w:rPr>
+          <w:lang w:val="en-US"/>
+        </w:rPr>
+        <w:t>tutorials.</w:t>
+      </w:r>
+    </w:p>
+    <w:p>
+      <w:pPr>
+        <w:rPr>
+          <w:lang w:val="en-US"/>
+        </w:rPr>
+      </w:pPr>
+    </w:p>
+    <w:p>
+      <w:pPr>
+        <w:rPr>
+          <w:lang w:val="en-US"/>
+        </w:rPr>
+      </w:pPr>
+      <w:r>
+        <w:rPr>
+          <w:lang w:val="en-US"/>
+        </w:rPr>
+        <w:t xml:space="preserve">I think at this point the project is almost finished and next time I will check how to make the application work from downloading it from the GitHub page and I will write the README-file for starting the application. </w:t>
       </w:r>
     </w:p>
     <w:sectPr>
@@ -5501,15 +5736,6 @@
 </file>
 
 <file path=customXml/item1.xml><?xml version="1.0" encoding="utf-8"?>
-<?mso-contentType ?>
-<FormTemplates xmlns="http://schemas.microsoft.com/sharepoint/v3/contenttype/forms">
-  <Display>DocumentLibraryForm</Display>
-  <Edit>DocumentLibraryForm</Edit>
-  <New>DocumentLibraryForm</New>
-</FormTemplates>
-</file>
-
-<file path=customXml/item2.xml><?xml version="1.0" encoding="utf-8"?>
 <ct:contentTypeSchema xmlns:ct="http://schemas.microsoft.com/office/2006/metadata/contentType" xmlns:ma="http://schemas.microsoft.com/office/2006/metadata/properties/metaAttributes" ct:_="" ma:_="" ma:contentTypeName="Asiakirja" ma:contentTypeID="0x01010017418C401CCB2042A3A99A19F43F356D" ma:contentTypeVersion="1" ma:contentTypeDescription="Luo uusi asiakirja." ma:contentTypeScope="" ma:versionID="f4b075d3ca74a5dbaed73e767a156aa0">
   <xsd:schema xmlns:xsd="http://www.w3.org/2001/XMLSchema" xmlns:p="http://schemas.microsoft.com/office/2006/metadata/properties" xmlns:ns1="http://schemas.microsoft.com/sharepoint/v3" targetNamespace="http://schemas.microsoft.com/office/2006/metadata/properties" ma:root="true" ma:fieldsID="4340a008e99365d80b71206bae222996" ns1:_="">
     <xsd:import namespace="http://schemas.microsoft.com/sharepoint/v3"/>
@@ -5575,6 +5801,15 @@
 </ct:contentTypeSchema>
 </file>
 
+<file path=customXml/item2.xml><?xml version="1.0" encoding="utf-8"?>
+<?mso-contentType ?>
+<FormTemplates xmlns="http://schemas.microsoft.com/sharepoint/v3/contenttype/forms">
+  <Display>DocumentLibraryForm</Display>
+  <Edit>DocumentLibraryForm</Edit>
+  <New>DocumentLibraryForm</New>
+</FormTemplates>
+</file>
+
 <file path=customXml/item3.xml><?xml version="1.0" encoding="utf-8"?>
 <p:properties xmlns:p="http://schemas.microsoft.com/office/2006/metadata/properties" xmlns:xsi="http://www.w3.org/2001/XMLSchema-instance" xmlns:pc="http://schemas.microsoft.com/office/infopath/2007/PartnerControls">
   <documentManagement>
@@ -5585,14 +5820,6 @@
 </file>
 
 <file path=customXml/itemProps1.xml><?xml version="1.0" encoding="utf-8"?>
-<ds:datastoreItem xmlns:ds="http://schemas.openxmlformats.org/officeDocument/2006/customXml" ds:itemID="{13FBD2FA-5696-460D-A278-9A302A0F72AE}">
-  <ds:schemaRefs>
-    <ds:schemaRef ds:uri="http://schemas.microsoft.com/sharepoint/v3/contenttype/forms"/>
-  </ds:schemaRefs>
-</ds:datastoreItem>
-</file>
-
-<file path=customXml/itemProps2.xml><?xml version="1.0" encoding="utf-8"?>
 <ds:datastoreItem xmlns:ds="http://schemas.openxmlformats.org/officeDocument/2006/customXml" ds:itemID="{B9A87442-5A7B-46FD-BD28-170CE9B7256F}">
   <ds:schemaRefs>
     <ds:schemaRef ds:uri="http://schemas.microsoft.com/office/2006/metadata/contentType"/>
@@ -5609,6 +5836,14 @@
 </ds:datastoreItem>
 </file>
 
+<file path=customXml/itemProps2.xml><?xml version="1.0" encoding="utf-8"?>
+<ds:datastoreItem xmlns:ds="http://schemas.openxmlformats.org/officeDocument/2006/customXml" ds:itemID="{13FBD2FA-5696-460D-A278-9A302A0F72AE}">
+  <ds:schemaRefs>
+    <ds:schemaRef ds:uri="http://schemas.microsoft.com/sharepoint/v3/contenttype/forms"/>
+  </ds:schemaRefs>
+</ds:datastoreItem>
+</file>
+
 <file path=customXml/itemProps3.xml><?xml version="1.0" encoding="utf-8"?>
 <ds:datastoreItem xmlns:ds="http://schemas.openxmlformats.org/officeDocument/2006/customXml" ds:itemID="{FA8F0064-303C-446D-896E-46EEB9A79DC3}">
   <ds:schemaRefs>

</xml_diff>